<commit_message>
changes to plots, consolidation and correction of the first plot
</commit_message>
<xml_diff>
--- a/__drafts/AJPH/Correction of errors.docx
+++ b/__drafts/AJPH/Correction of errors.docx
@@ -663,7 +663,24 @@
                 <w:szCs w:val="20"/>
                 <w:lang w:eastAsia="es-MX"/>
               </w:rPr>
-              <w:t>-42·61, 12·08</w:t>
+              <w:t>-</w:t>
+            </w:r>
+            <w:commentRangeStart w:id="0"/>
+            <w:r>
+              <w:rPr>
+                <w:rFonts w:ascii="Times New Roman" w:eastAsia="Times New Roman" w:hAnsi="Times New Roman" w:cs="Times New Roman"/>
+                <w:sz w:val="20"/>
+                <w:szCs w:val="20"/>
+                <w:lang w:eastAsia="es-MX"/>
+              </w:rPr>
+              <w:t>42·61, 12·08</w:t>
+            </w:r>
+            <w:commentRangeEnd w:id="0"/>
+            <w:r>
+              <w:rPr>
+                <w:rStyle w:val="Refdecomentario"/>
+              </w:rPr>
+              <w:commentReference w:id="0"/>
             </w:r>
           </w:p>
         </w:tc>
@@ -853,6 +870,7 @@
                 <w:lang w:eastAsia="es-MX"/>
               </w:rPr>
             </w:pPr>
+            <w:commentRangeStart w:id="1"/>
             <w:r>
               <w:rPr>
                 <w:rFonts w:ascii="Times New Roman" w:eastAsia="Times New Roman" w:hAnsi="Times New Roman" w:cs="Times New Roman"/>
@@ -861,6 +879,13 @@
                 <w:lang w:eastAsia="es-MX"/>
               </w:rPr>
               <w:t>-95·29, 3·90</w:t>
+            </w:r>
+            <w:commentRangeEnd w:id="1"/>
+            <w:r>
+              <w:rPr>
+                <w:rStyle w:val="Refdecomentario"/>
+              </w:rPr>
+              <w:commentReference w:id="1"/>
             </w:r>
           </w:p>
         </w:tc>
@@ -1038,6 +1063,7 @@
                 <w:lang w:eastAsia="es-MX"/>
               </w:rPr>
             </w:pPr>
+            <w:commentRangeStart w:id="2"/>
             <w:r>
               <w:rPr>
                 <w:rFonts w:ascii="Times New Roman" w:eastAsia="Times New Roman" w:hAnsi="Times New Roman" w:cs="Times New Roman"/>
@@ -1046,6 +1072,13 @@
                 <w:lang w:eastAsia="es-MX"/>
               </w:rPr>
               <w:t>4·89, 29·13</w:t>
+            </w:r>
+            <w:commentRangeEnd w:id="2"/>
+            <w:r>
+              <w:rPr>
+                <w:rStyle w:val="Refdecomentario"/>
+              </w:rPr>
+              <w:commentReference w:id="2"/>
             </w:r>
           </w:p>
         </w:tc>
@@ -1234,6 +1267,7 @@
                 <w:lang w:eastAsia="es-MX"/>
               </w:rPr>
             </w:pPr>
+            <w:commentRangeStart w:id="3"/>
             <w:r>
               <w:rPr>
                 <w:rFonts w:ascii="Times New Roman" w:eastAsia="Times New Roman" w:hAnsi="Times New Roman" w:cs="Times New Roman"/>
@@ -1242,6 +1276,13 @@
                 <w:lang w:eastAsia="es-MX"/>
               </w:rPr>
               <w:t>-55·60, 22·56</w:t>
+            </w:r>
+            <w:commentRangeEnd w:id="3"/>
+            <w:r>
+              <w:rPr>
+                <w:rStyle w:val="Refdecomentario"/>
+              </w:rPr>
+              <w:commentReference w:id="3"/>
             </w:r>
           </w:p>
         </w:tc>
@@ -1443,6 +1484,7 @@
                 <w:lang w:eastAsia="es-MX"/>
               </w:rPr>
             </w:pPr>
+            <w:commentRangeStart w:id="4"/>
             <w:r>
               <w:rPr>
                 <w:rFonts w:ascii="Times New Roman" w:eastAsia="Times New Roman" w:hAnsi="Times New Roman" w:cs="Times New Roman"/>
@@ -1451,6 +1493,13 @@
                 <w:lang w:eastAsia="es-MX"/>
               </w:rPr>
               <w:t>11·08, 69·10</w:t>
+            </w:r>
+            <w:commentRangeEnd w:id="4"/>
+            <w:r>
+              <w:rPr>
+                <w:rStyle w:val="Refdecomentario"/>
+              </w:rPr>
+              <w:commentReference w:id="4"/>
             </w:r>
           </w:p>
         </w:tc>
@@ -1664,6 +1713,7 @@
                 <w:lang w:eastAsia="es-MX"/>
               </w:rPr>
             </w:pPr>
+            <w:commentRangeStart w:id="5"/>
             <w:r>
               <w:rPr>
                 <w:rFonts w:ascii="Times New Roman" w:eastAsia="Times New Roman" w:hAnsi="Times New Roman" w:cs="Times New Roman"/>
@@ -1672,6 +1722,13 @@
                 <w:lang w:eastAsia="es-MX"/>
               </w:rPr>
               <w:t>36·45, 106·66</w:t>
+            </w:r>
+            <w:commentRangeEnd w:id="5"/>
+            <w:r>
+              <w:rPr>
+                <w:rStyle w:val="Refdecomentario"/>
+              </w:rPr>
+              <w:commentReference w:id="5"/>
             </w:r>
           </w:p>
         </w:tc>
@@ -2877,1322 +2934,6 @@
         </w:rPr>
       </w:pPr>
     </w:p>
-    <w:tbl>
-      <w:tblPr>
-        <w:tblW w:w="8233" w:type="dxa"/>
-        <w:tblLayout w:type="fixed"/>
-        <w:tblLook w:val="04A0" w:firstRow="1" w:lastRow="0" w:firstColumn="1" w:lastColumn="0" w:noHBand="0" w:noVBand="1"/>
-      </w:tblPr>
-      <w:tblGrid>
-        <w:gridCol w:w="3402"/>
-        <w:gridCol w:w="851"/>
-        <w:gridCol w:w="1458"/>
-        <w:gridCol w:w="1246"/>
-        <w:gridCol w:w="1276"/>
-      </w:tblGrid>
-      <w:tr>
-        <w:trPr>
-          <w:trHeight w:val="20"/>
-        </w:trPr>
-        <w:tc>
-          <w:tcPr>
-            <w:tcW w:w="3402" w:type="dxa"/>
-            <w:tcBorders>
-              <w:top w:val="single" w:sz="4" w:space="0" w:color="auto"/>
-              <w:left w:val="nil"/>
-              <w:bottom w:val="single" w:sz="4" w:space="0" w:color="auto"/>
-              <w:right w:val="nil"/>
-            </w:tcBorders>
-            <w:vAlign w:val="center"/>
-          </w:tcPr>
-          <w:p>
-            <w:pPr>
-              <w:spacing w:after="0" w:line="240" w:lineRule="auto"/>
-              <w:rPr>
-                <w:rFonts w:ascii="Times New Roman" w:hAnsi="Times New Roman" w:cs="Times New Roman"/>
-                <w:b/>
-                <w:bCs/>
-                <w:sz w:val="18"/>
-                <w:szCs w:val="18"/>
-              </w:rPr>
-            </w:pPr>
-            <w:r>
-              <w:rPr>
-                <w:rFonts w:ascii="Times New Roman" w:hAnsi="Times New Roman" w:cs="Times New Roman"/>
-                <w:b/>
-                <w:bCs/>
-                <w:sz w:val="18"/>
-                <w:szCs w:val="18"/>
-              </w:rPr>
-              <w:t>Variable</w:t>
-            </w:r>
-          </w:p>
-        </w:tc>
-        <w:tc>
-          <w:tcPr>
-            <w:tcW w:w="851" w:type="dxa"/>
-            <w:tcBorders>
-              <w:top w:val="single" w:sz="4" w:space="0" w:color="auto"/>
-              <w:left w:val="nil"/>
-              <w:bottom w:val="single" w:sz="4" w:space="0" w:color="auto"/>
-              <w:right w:val="nil"/>
-            </w:tcBorders>
-            <w:shd w:val="clear" w:color="auto" w:fill="auto"/>
-            <w:noWrap/>
-            <w:vAlign w:val="center"/>
-          </w:tcPr>
-          <w:p>
-            <w:pPr>
-              <w:spacing w:after="0" w:line="240" w:lineRule="auto"/>
-              <w:jc w:val="center"/>
-              <w:rPr>
-                <w:rFonts w:ascii="Times New Roman" w:hAnsi="Times New Roman" w:cs="Times New Roman"/>
-                <w:b/>
-                <w:bCs/>
-                <w:sz w:val="18"/>
-                <w:szCs w:val="18"/>
-              </w:rPr>
-            </w:pPr>
-            <w:proofErr w:type="spellStart"/>
-            <w:r>
-              <w:rPr>
-                <w:rFonts w:ascii="Times New Roman" w:hAnsi="Times New Roman" w:cs="Times New Roman"/>
-                <w:b/>
-                <w:bCs/>
-                <w:sz w:val="18"/>
-                <w:szCs w:val="18"/>
-              </w:rPr>
-              <w:t>Coef</w:t>
-            </w:r>
-            <w:proofErr w:type="spellEnd"/>
-          </w:p>
-        </w:tc>
-        <w:tc>
-          <w:tcPr>
-            <w:tcW w:w="1458" w:type="dxa"/>
-            <w:tcBorders>
-              <w:top w:val="single" w:sz="4" w:space="0" w:color="auto"/>
-              <w:left w:val="nil"/>
-              <w:bottom w:val="single" w:sz="4" w:space="0" w:color="auto"/>
-              <w:right w:val="nil"/>
-            </w:tcBorders>
-            <w:shd w:val="clear" w:color="auto" w:fill="auto"/>
-            <w:noWrap/>
-            <w:vAlign w:val="center"/>
-          </w:tcPr>
-          <w:p>
-            <w:pPr>
-              <w:spacing w:after="0" w:line="240" w:lineRule="auto"/>
-              <w:jc w:val="center"/>
-              <w:rPr>
-                <w:rFonts w:ascii="Times New Roman" w:hAnsi="Times New Roman" w:cs="Times New Roman"/>
-                <w:b/>
-                <w:bCs/>
-                <w:sz w:val="18"/>
-                <w:szCs w:val="18"/>
-              </w:rPr>
-            </w:pPr>
-            <w:r>
-              <w:rPr>
-                <w:rFonts w:ascii="Times New Roman" w:hAnsi="Times New Roman" w:cs="Times New Roman"/>
-                <w:b/>
-                <w:bCs/>
-                <w:sz w:val="18"/>
-                <w:szCs w:val="18"/>
-              </w:rPr>
-              <w:t>95% CI</w:t>
-            </w:r>
-          </w:p>
-        </w:tc>
-        <w:tc>
-          <w:tcPr>
-            <w:tcW w:w="1246" w:type="dxa"/>
-            <w:tcBorders>
-              <w:top w:val="single" w:sz="4" w:space="0" w:color="auto"/>
-              <w:left w:val="nil"/>
-              <w:bottom w:val="single" w:sz="4" w:space="0" w:color="auto"/>
-              <w:right w:val="nil"/>
-            </w:tcBorders>
-          </w:tcPr>
-          <w:p>
-            <w:pPr>
-              <w:spacing w:after="0" w:line="240" w:lineRule="auto"/>
-              <w:jc w:val="center"/>
-              <w:rPr>
-                <w:rFonts w:ascii="Times New Roman" w:hAnsi="Times New Roman" w:cs="Times New Roman"/>
-                <w:b/>
-                <w:bCs/>
-                <w:sz w:val="18"/>
-                <w:szCs w:val="18"/>
-              </w:rPr>
-            </w:pPr>
-            <w:proofErr w:type="spellStart"/>
-            <w:r>
-              <w:rPr>
-                <w:rFonts w:ascii="Times New Roman" w:hAnsi="Times New Roman" w:cs="Times New Roman"/>
-                <w:b/>
-                <w:bCs/>
-                <w:sz w:val="18"/>
-                <w:szCs w:val="18"/>
-              </w:rPr>
-              <w:t>Relative</w:t>
-            </w:r>
-            <w:proofErr w:type="spellEnd"/>
-            <w:r>
-              <w:rPr>
-                <w:rFonts w:ascii="Times New Roman" w:hAnsi="Times New Roman" w:cs="Times New Roman"/>
-                <w:b/>
-                <w:bCs/>
-                <w:sz w:val="18"/>
-                <w:szCs w:val="18"/>
-              </w:rPr>
-              <w:t xml:space="preserve"> Effect (%)</w:t>
-            </w:r>
-          </w:p>
-        </w:tc>
-        <w:tc>
-          <w:tcPr>
-            <w:tcW w:w="1276" w:type="dxa"/>
-            <w:tcBorders>
-              <w:top w:val="single" w:sz="4" w:space="0" w:color="auto"/>
-              <w:left w:val="nil"/>
-              <w:bottom w:val="single" w:sz="4" w:space="0" w:color="auto"/>
-              <w:right w:val="nil"/>
-            </w:tcBorders>
-            <w:vAlign w:val="center"/>
-          </w:tcPr>
-          <w:p>
-            <w:pPr>
-              <w:spacing w:after="0" w:line="240" w:lineRule="auto"/>
-              <w:jc w:val="center"/>
-              <w:rPr>
-                <w:rFonts w:ascii="Times New Roman" w:hAnsi="Times New Roman" w:cs="Times New Roman"/>
-                <w:b/>
-                <w:bCs/>
-                <w:sz w:val="18"/>
-                <w:szCs w:val="18"/>
-              </w:rPr>
-            </w:pPr>
-            <w:r>
-              <w:rPr>
-                <w:rFonts w:ascii="Times New Roman" w:hAnsi="Times New Roman" w:cs="Times New Roman"/>
-                <w:b/>
-                <w:bCs/>
-                <w:sz w:val="18"/>
-                <w:szCs w:val="18"/>
-              </w:rPr>
-              <w:t>95% CI</w:t>
-            </w:r>
-          </w:p>
-        </w:tc>
-      </w:tr>
-      <w:tr>
-        <w:trPr>
-          <w:trHeight w:val="20"/>
-        </w:trPr>
-        <w:tc>
-          <w:tcPr>
-            <w:tcW w:w="3402" w:type="dxa"/>
-            <w:tcBorders>
-              <w:top w:val="nil"/>
-              <w:left w:val="nil"/>
-              <w:bottom w:val="nil"/>
-              <w:right w:val="nil"/>
-            </w:tcBorders>
-            <w:shd w:val="clear" w:color="auto" w:fill="auto"/>
-            <w:vAlign w:val="center"/>
-          </w:tcPr>
-          <w:p>
-            <w:pPr>
-              <w:spacing w:after="0" w:line="240" w:lineRule="auto"/>
-              <w:rPr>
-                <w:rFonts w:ascii="Times New Roman" w:hAnsi="Times New Roman" w:cs="Times New Roman"/>
-                <w:sz w:val="18"/>
-                <w:szCs w:val="18"/>
-                <w:vertAlign w:val="superscript"/>
-              </w:rPr>
-            </w:pPr>
-            <w:r>
-              <w:rPr>
-                <w:rFonts w:ascii="Times New Roman" w:hAnsi="Times New Roman" w:cs="Times New Roman"/>
-                <w:sz w:val="18"/>
-                <w:szCs w:val="18"/>
-              </w:rPr>
-              <w:t xml:space="preserve">Trauma </w:t>
-            </w:r>
-            <w:proofErr w:type="spellStart"/>
-            <w:r>
-              <w:rPr>
-                <w:rFonts w:ascii="Times New Roman" w:hAnsi="Times New Roman" w:cs="Times New Roman"/>
-                <w:sz w:val="18"/>
-                <w:szCs w:val="18"/>
-              </w:rPr>
-              <w:t>Consultations</w:t>
-            </w:r>
-            <w:proofErr w:type="spellEnd"/>
-          </w:p>
-        </w:tc>
-        <w:tc>
-          <w:tcPr>
-            <w:tcW w:w="851" w:type="dxa"/>
-            <w:tcBorders>
-              <w:top w:val="nil"/>
-              <w:left w:val="nil"/>
-              <w:bottom w:val="nil"/>
-              <w:right w:val="nil"/>
-            </w:tcBorders>
-            <w:shd w:val="clear" w:color="auto" w:fill="auto"/>
-            <w:noWrap/>
-            <w:vAlign w:val="center"/>
-          </w:tcPr>
-          <w:p>
-            <w:pPr>
-              <w:spacing w:after="0" w:line="240" w:lineRule="auto"/>
-              <w:jc w:val="center"/>
-              <w:rPr>
-                <w:rFonts w:ascii="Times New Roman" w:hAnsi="Times New Roman" w:cs="Times New Roman"/>
-                <w:sz w:val="18"/>
-                <w:szCs w:val="18"/>
-              </w:rPr>
-            </w:pPr>
-            <w:r>
-              <w:rPr>
-                <w:rFonts w:ascii="Times New Roman" w:hAnsi="Times New Roman" w:cs="Times New Roman"/>
-                <w:sz w:val="18"/>
-                <w:szCs w:val="18"/>
-              </w:rPr>
-              <w:t>-122·90</w:t>
-            </w:r>
-          </w:p>
-        </w:tc>
-        <w:tc>
-          <w:tcPr>
-            <w:tcW w:w="1458" w:type="dxa"/>
-            <w:tcBorders>
-              <w:top w:val="nil"/>
-              <w:left w:val="nil"/>
-              <w:bottom w:val="nil"/>
-              <w:right w:val="nil"/>
-            </w:tcBorders>
-            <w:shd w:val="clear" w:color="auto" w:fill="auto"/>
-            <w:noWrap/>
-            <w:vAlign w:val="center"/>
-          </w:tcPr>
-          <w:p>
-            <w:pPr>
-              <w:spacing w:after="0" w:line="240" w:lineRule="auto"/>
-              <w:jc w:val="center"/>
-              <w:rPr>
-                <w:rFonts w:ascii="Times New Roman" w:hAnsi="Times New Roman" w:cs="Times New Roman"/>
-                <w:sz w:val="18"/>
-                <w:szCs w:val="18"/>
-              </w:rPr>
-            </w:pPr>
-            <w:r>
-              <w:rPr>
-                <w:rFonts w:ascii="Times New Roman" w:hAnsi="Times New Roman" w:cs="Times New Roman"/>
-                <w:sz w:val="18"/>
-                <w:szCs w:val="18"/>
-              </w:rPr>
-              <w:t>-186·99, -58·80</w:t>
-            </w:r>
-          </w:p>
-        </w:tc>
-        <w:tc>
-          <w:tcPr>
-            <w:tcW w:w="1246" w:type="dxa"/>
-            <w:tcBorders>
-              <w:top w:val="nil"/>
-              <w:left w:val="nil"/>
-              <w:bottom w:val="nil"/>
-              <w:right w:val="nil"/>
-            </w:tcBorders>
-            <w:vAlign w:val="center"/>
-          </w:tcPr>
-          <w:p>
-            <w:pPr>
-              <w:spacing w:after="0" w:line="240" w:lineRule="auto"/>
-              <w:jc w:val="center"/>
-              <w:rPr>
-                <w:rFonts w:ascii="Times New Roman" w:hAnsi="Times New Roman" w:cs="Times New Roman"/>
-                <w:sz w:val="18"/>
-                <w:szCs w:val="18"/>
-              </w:rPr>
-            </w:pPr>
-            <w:r>
-              <w:rPr>
-                <w:rFonts w:ascii="Times New Roman" w:hAnsi="Times New Roman" w:cs="Times New Roman"/>
-                <w:sz w:val="18"/>
-                <w:szCs w:val="18"/>
-              </w:rPr>
-              <w:t>-16·45</w:t>
-            </w:r>
-          </w:p>
-        </w:tc>
-        <w:tc>
-          <w:tcPr>
-            <w:tcW w:w="1276" w:type="dxa"/>
-            <w:tcBorders>
-              <w:top w:val="nil"/>
-              <w:left w:val="nil"/>
-              <w:bottom w:val="nil"/>
-              <w:right w:val="nil"/>
-            </w:tcBorders>
-            <w:vAlign w:val="center"/>
-          </w:tcPr>
-          <w:p>
-            <w:pPr>
-              <w:spacing w:after="0" w:line="240" w:lineRule="auto"/>
-              <w:jc w:val="center"/>
-              <w:rPr>
-                <w:rFonts w:ascii="Times New Roman" w:hAnsi="Times New Roman" w:cs="Times New Roman"/>
-                <w:sz w:val="18"/>
-                <w:szCs w:val="18"/>
-              </w:rPr>
-            </w:pPr>
-            <w:r>
-              <w:rPr>
-                <w:rFonts w:ascii="Times New Roman" w:hAnsi="Times New Roman" w:cs="Times New Roman"/>
-                <w:sz w:val="18"/>
-                <w:szCs w:val="18"/>
-              </w:rPr>
-              <w:t>-25·47, -7·42</w:t>
-            </w:r>
-          </w:p>
-        </w:tc>
-      </w:tr>
-      <w:tr>
-        <w:trPr>
-          <w:trHeight w:val="20"/>
-        </w:trPr>
-        <w:tc>
-          <w:tcPr>
-            <w:tcW w:w="3402" w:type="dxa"/>
-            <w:tcBorders>
-              <w:top w:val="nil"/>
-              <w:left w:val="nil"/>
-              <w:right w:val="nil"/>
-            </w:tcBorders>
-            <w:shd w:val="clear" w:color="auto" w:fill="auto"/>
-            <w:vAlign w:val="center"/>
-          </w:tcPr>
-          <w:p>
-            <w:pPr>
-              <w:spacing w:after="0" w:line="240" w:lineRule="auto"/>
-              <w:rPr>
-                <w:rFonts w:ascii="Times New Roman" w:hAnsi="Times New Roman" w:cs="Times New Roman"/>
-                <w:sz w:val="18"/>
-                <w:szCs w:val="18"/>
-                <w:vertAlign w:val="superscript"/>
-              </w:rPr>
-            </w:pPr>
-            <w:proofErr w:type="spellStart"/>
-            <w:r>
-              <w:rPr>
-                <w:rFonts w:ascii="Times New Roman" w:hAnsi="Times New Roman" w:cs="Times New Roman"/>
-                <w:sz w:val="18"/>
-                <w:szCs w:val="18"/>
-              </w:rPr>
-              <w:t>Respiratory</w:t>
-            </w:r>
-            <w:proofErr w:type="spellEnd"/>
-            <w:r>
-              <w:rPr>
-                <w:rFonts w:ascii="Times New Roman" w:hAnsi="Times New Roman" w:cs="Times New Roman"/>
-                <w:sz w:val="18"/>
-                <w:szCs w:val="18"/>
-              </w:rPr>
-              <w:t xml:space="preserve"> </w:t>
-            </w:r>
-            <w:proofErr w:type="spellStart"/>
-            <w:r>
-              <w:rPr>
-                <w:rFonts w:ascii="Times New Roman" w:hAnsi="Times New Roman" w:cs="Times New Roman"/>
-                <w:sz w:val="18"/>
-                <w:szCs w:val="18"/>
-              </w:rPr>
-              <w:t>Consultations</w:t>
-            </w:r>
-            <w:proofErr w:type="spellEnd"/>
-          </w:p>
-        </w:tc>
-        <w:tc>
-          <w:tcPr>
-            <w:tcW w:w="851" w:type="dxa"/>
-            <w:tcBorders>
-              <w:top w:val="nil"/>
-              <w:left w:val="nil"/>
-              <w:right w:val="nil"/>
-            </w:tcBorders>
-            <w:shd w:val="clear" w:color="auto" w:fill="auto"/>
-            <w:noWrap/>
-            <w:vAlign w:val="center"/>
-          </w:tcPr>
-          <w:p>
-            <w:pPr>
-              <w:spacing w:after="0" w:line="240" w:lineRule="auto"/>
-              <w:jc w:val="center"/>
-              <w:rPr>
-                <w:rFonts w:ascii="Times New Roman" w:hAnsi="Times New Roman" w:cs="Times New Roman"/>
-                <w:sz w:val="18"/>
-                <w:szCs w:val="18"/>
-              </w:rPr>
-            </w:pPr>
-            <w:r>
-              <w:rPr>
-                <w:rFonts w:ascii="Times New Roman" w:hAnsi="Times New Roman" w:cs="Times New Roman"/>
-                <w:sz w:val="18"/>
-                <w:szCs w:val="18"/>
-              </w:rPr>
-              <w:t>-55·74</w:t>
-            </w:r>
-          </w:p>
-        </w:tc>
-        <w:tc>
-          <w:tcPr>
-            <w:tcW w:w="1458" w:type="dxa"/>
-            <w:tcBorders>
-              <w:top w:val="nil"/>
-              <w:left w:val="nil"/>
-              <w:right w:val="nil"/>
-            </w:tcBorders>
-            <w:shd w:val="clear" w:color="auto" w:fill="auto"/>
-            <w:noWrap/>
-            <w:vAlign w:val="center"/>
-          </w:tcPr>
-          <w:p>
-            <w:pPr>
-              <w:spacing w:after="0" w:line="240" w:lineRule="auto"/>
-              <w:jc w:val="center"/>
-              <w:rPr>
-                <w:rFonts w:ascii="Times New Roman" w:hAnsi="Times New Roman" w:cs="Times New Roman"/>
-                <w:sz w:val="18"/>
-                <w:szCs w:val="18"/>
-              </w:rPr>
-            </w:pPr>
-            <w:r>
-              <w:rPr>
-                <w:rFonts w:ascii="Times New Roman" w:hAnsi="Times New Roman" w:cs="Times New Roman"/>
-                <w:sz w:val="18"/>
-                <w:szCs w:val="18"/>
-              </w:rPr>
-              <w:t>-85·64, -25·84</w:t>
-            </w:r>
-          </w:p>
-        </w:tc>
-        <w:tc>
-          <w:tcPr>
-            <w:tcW w:w="1246" w:type="dxa"/>
-            <w:tcBorders>
-              <w:top w:val="nil"/>
-              <w:left w:val="nil"/>
-              <w:right w:val="nil"/>
-            </w:tcBorders>
-            <w:vAlign w:val="center"/>
-          </w:tcPr>
-          <w:p>
-            <w:pPr>
-              <w:spacing w:after="0" w:line="240" w:lineRule="auto"/>
-              <w:jc w:val="center"/>
-              <w:rPr>
-                <w:rFonts w:ascii="Times New Roman" w:hAnsi="Times New Roman" w:cs="Times New Roman"/>
-                <w:sz w:val="18"/>
-                <w:szCs w:val="18"/>
-              </w:rPr>
-            </w:pPr>
-            <w:r>
-              <w:rPr>
-                <w:rFonts w:ascii="Times New Roman" w:hAnsi="Times New Roman" w:cs="Times New Roman"/>
-                <w:sz w:val="18"/>
-                <w:szCs w:val="18"/>
-              </w:rPr>
-              <w:t>-44·30</w:t>
-            </w:r>
-          </w:p>
-        </w:tc>
-        <w:tc>
-          <w:tcPr>
-            <w:tcW w:w="1276" w:type="dxa"/>
-            <w:tcBorders>
-              <w:top w:val="nil"/>
-              <w:left w:val="nil"/>
-              <w:right w:val="nil"/>
-            </w:tcBorders>
-            <w:vAlign w:val="center"/>
-          </w:tcPr>
-          <w:p>
-            <w:pPr>
-              <w:spacing w:after="0" w:line="240" w:lineRule="auto"/>
-              <w:jc w:val="center"/>
-              <w:rPr>
-                <w:rFonts w:ascii="Times New Roman" w:hAnsi="Times New Roman" w:cs="Times New Roman"/>
-                <w:sz w:val="18"/>
-                <w:szCs w:val="18"/>
-              </w:rPr>
-            </w:pPr>
-            <w:r>
-              <w:rPr>
-                <w:rFonts w:ascii="Times New Roman" w:hAnsi="Times New Roman" w:cs="Times New Roman"/>
-                <w:sz w:val="18"/>
-                <w:szCs w:val="18"/>
-              </w:rPr>
-              <w:t>-72·83, -15·78</w:t>
-            </w:r>
-          </w:p>
-        </w:tc>
-      </w:tr>
-      <w:tr>
-        <w:trPr>
-          <w:trHeight w:val="20"/>
-        </w:trPr>
-        <w:tc>
-          <w:tcPr>
-            <w:tcW w:w="3402" w:type="dxa"/>
-            <w:tcBorders>
-              <w:left w:val="nil"/>
-              <w:bottom w:val="nil"/>
-              <w:right w:val="nil"/>
-            </w:tcBorders>
-            <w:shd w:val="clear" w:color="auto" w:fill="auto"/>
-            <w:vAlign w:val="center"/>
-          </w:tcPr>
-          <w:p>
-            <w:pPr>
-              <w:spacing w:after="0" w:line="240" w:lineRule="auto"/>
-              <w:rPr>
-                <w:rFonts w:ascii="Times New Roman" w:hAnsi="Times New Roman" w:cs="Times New Roman"/>
-                <w:sz w:val="18"/>
-                <w:szCs w:val="18"/>
-                <w:vertAlign w:val="superscript"/>
-              </w:rPr>
-            </w:pPr>
-            <w:bookmarkStart w:id="0" w:name="_Hlk37605032"/>
-            <w:r>
-              <w:rPr>
-                <w:rFonts w:ascii="Times New Roman" w:hAnsi="Times New Roman" w:cs="Times New Roman"/>
-                <w:sz w:val="18"/>
-                <w:szCs w:val="18"/>
-              </w:rPr>
-              <w:t xml:space="preserve">Trauma </w:t>
-            </w:r>
-            <w:proofErr w:type="spellStart"/>
-            <w:r>
-              <w:rPr>
-                <w:rFonts w:ascii="Times New Roman" w:hAnsi="Times New Roman" w:cs="Times New Roman"/>
-                <w:sz w:val="18"/>
-                <w:szCs w:val="18"/>
-              </w:rPr>
-              <w:t>Hospitalizations</w:t>
-            </w:r>
-            <w:proofErr w:type="spellEnd"/>
-          </w:p>
-        </w:tc>
-        <w:tc>
-          <w:tcPr>
-            <w:tcW w:w="851" w:type="dxa"/>
-            <w:tcBorders>
-              <w:left w:val="nil"/>
-              <w:bottom w:val="nil"/>
-              <w:right w:val="nil"/>
-            </w:tcBorders>
-            <w:shd w:val="clear" w:color="auto" w:fill="auto"/>
-            <w:noWrap/>
-          </w:tcPr>
-          <w:p>
-            <w:pPr>
-              <w:spacing w:after="0" w:line="240" w:lineRule="auto"/>
-              <w:jc w:val="center"/>
-              <w:rPr>
-                <w:rFonts w:ascii="Times New Roman" w:hAnsi="Times New Roman" w:cs="Times New Roman"/>
-                <w:sz w:val="18"/>
-                <w:szCs w:val="18"/>
-              </w:rPr>
-            </w:pPr>
-            <w:r>
-              <w:rPr>
-                <w:rFonts w:ascii="Times New Roman" w:hAnsi="Times New Roman" w:cs="Times New Roman"/>
-                <w:sz w:val="18"/>
-                <w:szCs w:val="18"/>
-              </w:rPr>
-              <w:t>7·53</w:t>
-            </w:r>
-          </w:p>
-        </w:tc>
-        <w:tc>
-          <w:tcPr>
-            <w:tcW w:w="1458" w:type="dxa"/>
-            <w:tcBorders>
-              <w:left w:val="nil"/>
-              <w:bottom w:val="nil"/>
-              <w:right w:val="nil"/>
-            </w:tcBorders>
-            <w:shd w:val="clear" w:color="auto" w:fill="auto"/>
-            <w:noWrap/>
-          </w:tcPr>
-          <w:p>
-            <w:pPr>
-              <w:spacing w:after="0" w:line="240" w:lineRule="auto"/>
-              <w:jc w:val="center"/>
-              <w:rPr>
-                <w:rFonts w:ascii="Times New Roman" w:hAnsi="Times New Roman" w:cs="Times New Roman"/>
-                <w:sz w:val="18"/>
-                <w:szCs w:val="18"/>
-              </w:rPr>
-            </w:pPr>
-            <w:r>
-              <w:rPr>
-                <w:rFonts w:ascii="Times New Roman" w:hAnsi="Times New Roman" w:cs="Times New Roman"/>
-                <w:sz w:val="18"/>
-                <w:szCs w:val="18"/>
-              </w:rPr>
-              <w:t>0·53, 14·52</w:t>
-            </w:r>
-          </w:p>
-        </w:tc>
-        <w:tc>
-          <w:tcPr>
-            <w:tcW w:w="1246" w:type="dxa"/>
-            <w:tcBorders>
-              <w:left w:val="nil"/>
-              <w:bottom w:val="nil"/>
-              <w:right w:val="nil"/>
-            </w:tcBorders>
-          </w:tcPr>
-          <w:p>
-            <w:pPr>
-              <w:spacing w:after="0" w:line="240" w:lineRule="auto"/>
-              <w:jc w:val="center"/>
-              <w:rPr>
-                <w:rFonts w:ascii="Times New Roman" w:hAnsi="Times New Roman" w:cs="Times New Roman"/>
-                <w:sz w:val="18"/>
-                <w:szCs w:val="18"/>
-              </w:rPr>
-            </w:pPr>
-            <w:r>
-              <w:rPr>
-                <w:rFonts w:ascii="Times New Roman" w:hAnsi="Times New Roman" w:cs="Times New Roman"/>
-                <w:sz w:val="18"/>
-                <w:szCs w:val="18"/>
-              </w:rPr>
-              <w:t>11·70</w:t>
-            </w:r>
-          </w:p>
-        </w:tc>
-        <w:tc>
-          <w:tcPr>
-            <w:tcW w:w="1276" w:type="dxa"/>
-            <w:tcBorders>
-              <w:left w:val="nil"/>
-              <w:bottom w:val="nil"/>
-              <w:right w:val="nil"/>
-            </w:tcBorders>
-          </w:tcPr>
-          <w:p>
-            <w:pPr>
-              <w:spacing w:after="0" w:line="240" w:lineRule="auto"/>
-              <w:jc w:val="center"/>
-              <w:rPr>
-                <w:rFonts w:ascii="Times New Roman" w:hAnsi="Times New Roman" w:cs="Times New Roman"/>
-                <w:sz w:val="18"/>
-                <w:szCs w:val="18"/>
-              </w:rPr>
-            </w:pPr>
-            <w:r>
-              <w:rPr>
-                <w:rFonts w:ascii="Times New Roman" w:hAnsi="Times New Roman" w:cs="Times New Roman"/>
-                <w:sz w:val="18"/>
-                <w:szCs w:val="18"/>
-              </w:rPr>
-              <w:t>1·63, 21·77</w:t>
-            </w:r>
-          </w:p>
-        </w:tc>
-      </w:tr>
-      <w:bookmarkEnd w:id="0"/>
-      <w:tr>
-        <w:trPr>
-          <w:trHeight w:val="20"/>
-        </w:trPr>
-        <w:tc>
-          <w:tcPr>
-            <w:tcW w:w="3402" w:type="dxa"/>
-            <w:tcBorders>
-              <w:top w:val="nil"/>
-              <w:left w:val="nil"/>
-              <w:bottom w:val="nil"/>
-              <w:right w:val="nil"/>
-            </w:tcBorders>
-            <w:shd w:val="clear" w:color="auto" w:fill="auto"/>
-            <w:vAlign w:val="center"/>
-          </w:tcPr>
-          <w:p>
-            <w:pPr>
-              <w:spacing w:after="0" w:line="240" w:lineRule="auto"/>
-              <w:rPr>
-                <w:rFonts w:ascii="Times New Roman" w:hAnsi="Times New Roman" w:cs="Times New Roman"/>
-                <w:sz w:val="18"/>
-                <w:szCs w:val="18"/>
-                <w:vertAlign w:val="superscript"/>
-              </w:rPr>
-            </w:pPr>
-            <w:proofErr w:type="spellStart"/>
-            <w:r>
-              <w:rPr>
-                <w:rFonts w:ascii="Times New Roman" w:hAnsi="Times New Roman" w:cs="Times New Roman"/>
-                <w:sz w:val="18"/>
-                <w:szCs w:val="18"/>
-              </w:rPr>
-              <w:t>Respiratory</w:t>
-            </w:r>
-            <w:proofErr w:type="spellEnd"/>
-            <w:r>
-              <w:rPr>
-                <w:rFonts w:ascii="Times New Roman" w:hAnsi="Times New Roman" w:cs="Times New Roman"/>
-                <w:sz w:val="18"/>
-                <w:szCs w:val="18"/>
-              </w:rPr>
-              <w:t xml:space="preserve"> </w:t>
-            </w:r>
-            <w:proofErr w:type="spellStart"/>
-            <w:r>
-              <w:rPr>
-                <w:rFonts w:ascii="Times New Roman" w:hAnsi="Times New Roman" w:cs="Times New Roman"/>
-                <w:sz w:val="18"/>
-                <w:szCs w:val="18"/>
-              </w:rPr>
-              <w:t>Hospitalizations</w:t>
-            </w:r>
-            <w:proofErr w:type="spellEnd"/>
-          </w:p>
-        </w:tc>
-        <w:tc>
-          <w:tcPr>
-            <w:tcW w:w="851" w:type="dxa"/>
-            <w:tcBorders>
-              <w:top w:val="nil"/>
-              <w:left w:val="nil"/>
-              <w:bottom w:val="nil"/>
-              <w:right w:val="nil"/>
-            </w:tcBorders>
-            <w:shd w:val="clear" w:color="auto" w:fill="auto"/>
-            <w:noWrap/>
-          </w:tcPr>
-          <w:p>
-            <w:pPr>
-              <w:spacing w:after="0" w:line="240" w:lineRule="auto"/>
-              <w:jc w:val="center"/>
-              <w:rPr>
-                <w:rFonts w:ascii="Times New Roman" w:hAnsi="Times New Roman" w:cs="Times New Roman"/>
-                <w:sz w:val="18"/>
-                <w:szCs w:val="18"/>
-              </w:rPr>
-            </w:pPr>
-            <w:r>
-              <w:rPr>
-                <w:rFonts w:ascii="Times New Roman" w:hAnsi="Times New Roman" w:cs="Times New Roman"/>
-                <w:sz w:val="18"/>
-                <w:szCs w:val="18"/>
-              </w:rPr>
-              <w:t>0·37</w:t>
-            </w:r>
-          </w:p>
-        </w:tc>
-        <w:tc>
-          <w:tcPr>
-            <w:tcW w:w="1458" w:type="dxa"/>
-            <w:tcBorders>
-              <w:top w:val="nil"/>
-              <w:left w:val="nil"/>
-              <w:bottom w:val="nil"/>
-              <w:right w:val="nil"/>
-            </w:tcBorders>
-            <w:shd w:val="clear" w:color="auto" w:fill="auto"/>
-            <w:noWrap/>
-          </w:tcPr>
-          <w:p>
-            <w:pPr>
-              <w:spacing w:after="0" w:line="240" w:lineRule="auto"/>
-              <w:jc w:val="center"/>
-              <w:rPr>
-                <w:rFonts w:ascii="Times New Roman" w:hAnsi="Times New Roman" w:cs="Times New Roman"/>
-                <w:sz w:val="18"/>
-                <w:szCs w:val="18"/>
-              </w:rPr>
-            </w:pPr>
-            <w:r>
-              <w:rPr>
-                <w:rFonts w:ascii="Times New Roman" w:hAnsi="Times New Roman" w:cs="Times New Roman"/>
-                <w:sz w:val="18"/>
-                <w:szCs w:val="18"/>
-              </w:rPr>
-              <w:t>-3·98, 4·72</w:t>
-            </w:r>
-          </w:p>
-        </w:tc>
-        <w:tc>
-          <w:tcPr>
-            <w:tcW w:w="1246" w:type="dxa"/>
-            <w:tcBorders>
-              <w:top w:val="nil"/>
-              <w:left w:val="nil"/>
-              <w:bottom w:val="nil"/>
-              <w:right w:val="nil"/>
-            </w:tcBorders>
-          </w:tcPr>
-          <w:p>
-            <w:pPr>
-              <w:spacing w:after="0" w:line="240" w:lineRule="auto"/>
-              <w:jc w:val="center"/>
-              <w:rPr>
-                <w:rFonts w:ascii="Times New Roman" w:hAnsi="Times New Roman" w:cs="Times New Roman"/>
-                <w:sz w:val="18"/>
-                <w:szCs w:val="18"/>
-              </w:rPr>
-            </w:pPr>
-            <w:r>
-              <w:rPr>
-                <w:rFonts w:ascii="Times New Roman" w:hAnsi="Times New Roman" w:cs="Times New Roman"/>
-                <w:sz w:val="18"/>
-                <w:szCs w:val="18"/>
-              </w:rPr>
-              <w:t>1·76</w:t>
-            </w:r>
-          </w:p>
-        </w:tc>
-        <w:tc>
-          <w:tcPr>
-            <w:tcW w:w="1276" w:type="dxa"/>
-            <w:tcBorders>
-              <w:top w:val="nil"/>
-              <w:left w:val="nil"/>
-              <w:bottom w:val="nil"/>
-              <w:right w:val="nil"/>
-            </w:tcBorders>
-          </w:tcPr>
-          <w:p>
-            <w:pPr>
-              <w:spacing w:after="0" w:line="240" w:lineRule="auto"/>
-              <w:jc w:val="center"/>
-              <w:rPr>
-                <w:rFonts w:ascii="Times New Roman" w:hAnsi="Times New Roman" w:cs="Times New Roman"/>
-                <w:sz w:val="18"/>
-                <w:szCs w:val="18"/>
-              </w:rPr>
-            </w:pPr>
-            <w:r>
-              <w:rPr>
-                <w:rFonts w:ascii="Times New Roman" w:hAnsi="Times New Roman" w:cs="Times New Roman"/>
-                <w:sz w:val="18"/>
-                <w:szCs w:val="18"/>
-              </w:rPr>
-              <w:t>-18·58, 22·11</w:t>
-            </w:r>
-          </w:p>
-        </w:tc>
-      </w:tr>
-      <w:tr>
-        <w:trPr>
-          <w:trHeight w:val="20"/>
-        </w:trPr>
-        <w:tc>
-          <w:tcPr>
-            <w:tcW w:w="3402" w:type="dxa"/>
-            <w:tcBorders>
-              <w:top w:val="nil"/>
-              <w:left w:val="nil"/>
-              <w:bottom w:val="nil"/>
-              <w:right w:val="nil"/>
-            </w:tcBorders>
-            <w:shd w:val="clear" w:color="auto" w:fill="auto"/>
-          </w:tcPr>
-          <w:p>
-            <w:pPr>
-              <w:spacing w:after="0" w:line="240" w:lineRule="auto"/>
-              <w:rPr>
-                <w:rFonts w:ascii="Times New Roman" w:hAnsi="Times New Roman" w:cs="Times New Roman"/>
-                <w:sz w:val="18"/>
-                <w:szCs w:val="18"/>
-                <w:vertAlign w:val="superscript"/>
-              </w:rPr>
-            </w:pPr>
-            <w:bookmarkStart w:id="1" w:name="_Hlk58186584"/>
-            <w:r>
-              <w:rPr>
-                <w:rFonts w:ascii="Times New Roman" w:hAnsi="Times New Roman" w:cs="Times New Roman"/>
-                <w:sz w:val="18"/>
-                <w:szCs w:val="18"/>
-              </w:rPr>
-              <w:t xml:space="preserve">Trauma </w:t>
-            </w:r>
-            <w:proofErr w:type="spellStart"/>
-            <w:r>
-              <w:rPr>
-                <w:rFonts w:ascii="Times New Roman" w:hAnsi="Times New Roman" w:cs="Times New Roman"/>
-                <w:sz w:val="18"/>
-                <w:szCs w:val="18"/>
-              </w:rPr>
-              <w:t>hospitalizations</w:t>
-            </w:r>
-            <w:proofErr w:type="spellEnd"/>
-            <w:r>
-              <w:rPr>
-                <w:rFonts w:ascii="Times New Roman" w:hAnsi="Times New Roman" w:cs="Times New Roman"/>
-                <w:sz w:val="18"/>
-                <w:szCs w:val="18"/>
-              </w:rPr>
-              <w:t xml:space="preserve"> per 1,000 </w:t>
-            </w:r>
-            <w:proofErr w:type="spellStart"/>
-            <w:r>
-              <w:rPr>
-                <w:rFonts w:ascii="Times New Roman" w:hAnsi="Times New Roman" w:cs="Times New Roman"/>
-                <w:sz w:val="18"/>
-                <w:szCs w:val="18"/>
-              </w:rPr>
-              <w:t>consultations</w:t>
-            </w:r>
-            <w:proofErr w:type="spellEnd"/>
-          </w:p>
-        </w:tc>
-        <w:tc>
-          <w:tcPr>
-            <w:tcW w:w="851" w:type="dxa"/>
-            <w:tcBorders>
-              <w:top w:val="nil"/>
-              <w:left w:val="nil"/>
-              <w:bottom w:val="nil"/>
-              <w:right w:val="nil"/>
-            </w:tcBorders>
-            <w:shd w:val="clear" w:color="auto" w:fill="auto"/>
-            <w:noWrap/>
-          </w:tcPr>
-          <w:p>
-            <w:pPr>
-              <w:spacing w:after="0" w:line="240" w:lineRule="auto"/>
-              <w:jc w:val="center"/>
-              <w:rPr>
-                <w:rFonts w:ascii="Times New Roman" w:hAnsi="Times New Roman" w:cs="Times New Roman"/>
-                <w:sz w:val="18"/>
-                <w:szCs w:val="18"/>
-              </w:rPr>
-            </w:pPr>
-            <w:r>
-              <w:rPr>
-                <w:rFonts w:ascii="Times New Roman" w:hAnsi="Times New Roman" w:cs="Times New Roman"/>
-                <w:sz w:val="18"/>
-                <w:szCs w:val="18"/>
-              </w:rPr>
-              <w:t>24·38</w:t>
-            </w:r>
-          </w:p>
-        </w:tc>
-        <w:tc>
-          <w:tcPr>
-            <w:tcW w:w="1458" w:type="dxa"/>
-            <w:tcBorders>
-              <w:top w:val="nil"/>
-              <w:left w:val="nil"/>
-              <w:bottom w:val="nil"/>
-              <w:right w:val="nil"/>
-            </w:tcBorders>
-            <w:shd w:val="clear" w:color="auto" w:fill="auto"/>
-            <w:noWrap/>
-          </w:tcPr>
-          <w:p>
-            <w:pPr>
-              <w:spacing w:after="0" w:line="240" w:lineRule="auto"/>
-              <w:jc w:val="center"/>
-              <w:rPr>
-                <w:rFonts w:ascii="Times New Roman" w:hAnsi="Times New Roman" w:cs="Times New Roman"/>
-                <w:sz w:val="18"/>
-                <w:szCs w:val="18"/>
-              </w:rPr>
-            </w:pPr>
-            <w:r>
-              <w:rPr>
-                <w:rFonts w:ascii="Times New Roman" w:hAnsi="Times New Roman" w:cs="Times New Roman"/>
-                <w:sz w:val="18"/>
-                <w:szCs w:val="18"/>
-              </w:rPr>
-              <w:t>14·29, 34·46</w:t>
-            </w:r>
-          </w:p>
-        </w:tc>
-        <w:tc>
-          <w:tcPr>
-            <w:tcW w:w="1246" w:type="dxa"/>
-            <w:tcBorders>
-              <w:top w:val="nil"/>
-              <w:left w:val="nil"/>
-              <w:bottom w:val="nil"/>
-              <w:right w:val="nil"/>
-            </w:tcBorders>
-          </w:tcPr>
-          <w:p>
-            <w:pPr>
-              <w:spacing w:after="0" w:line="240" w:lineRule="auto"/>
-              <w:jc w:val="center"/>
-              <w:rPr>
-                <w:rFonts w:ascii="Times New Roman" w:hAnsi="Times New Roman" w:cs="Times New Roman"/>
-                <w:sz w:val="18"/>
-                <w:szCs w:val="18"/>
-              </w:rPr>
-            </w:pPr>
-            <w:r>
-              <w:rPr>
-                <w:rFonts w:ascii="Times New Roman" w:hAnsi="Times New Roman" w:cs="Times New Roman"/>
-                <w:sz w:val="18"/>
-                <w:szCs w:val="18"/>
-              </w:rPr>
-              <w:t>27·65</w:t>
-            </w:r>
-          </w:p>
-        </w:tc>
-        <w:tc>
-          <w:tcPr>
-            <w:tcW w:w="1276" w:type="dxa"/>
-            <w:tcBorders>
-              <w:top w:val="nil"/>
-              <w:left w:val="nil"/>
-              <w:bottom w:val="nil"/>
-              <w:right w:val="nil"/>
-            </w:tcBorders>
-          </w:tcPr>
-          <w:p>
-            <w:pPr>
-              <w:spacing w:after="0" w:line="240" w:lineRule="auto"/>
-              <w:jc w:val="center"/>
-              <w:rPr>
-                <w:rFonts w:ascii="Times New Roman" w:hAnsi="Times New Roman" w:cs="Times New Roman"/>
-                <w:sz w:val="18"/>
-                <w:szCs w:val="18"/>
-              </w:rPr>
-            </w:pPr>
-            <w:r>
-              <w:rPr>
-                <w:rFonts w:ascii="Times New Roman" w:hAnsi="Times New Roman" w:cs="Times New Roman"/>
-                <w:sz w:val="18"/>
-                <w:szCs w:val="18"/>
-              </w:rPr>
-              <w:t>17·91, 37·4</w:t>
-            </w:r>
-          </w:p>
-        </w:tc>
-      </w:tr>
-      <w:bookmarkEnd w:id="1"/>
-      <w:tr>
-        <w:trPr>
-          <w:trHeight w:val="20"/>
-        </w:trPr>
-        <w:tc>
-          <w:tcPr>
-            <w:tcW w:w="3402" w:type="dxa"/>
-            <w:tcBorders>
-              <w:top w:val="nil"/>
-              <w:left w:val="nil"/>
-              <w:bottom w:val="single" w:sz="4" w:space="0" w:color="auto"/>
-              <w:right w:val="nil"/>
-            </w:tcBorders>
-            <w:shd w:val="clear" w:color="auto" w:fill="auto"/>
-          </w:tcPr>
-          <w:p>
-            <w:pPr>
-              <w:spacing w:after="0" w:line="240" w:lineRule="auto"/>
-              <w:rPr>
-                <w:rFonts w:ascii="Times New Roman" w:hAnsi="Times New Roman" w:cs="Times New Roman"/>
-                <w:sz w:val="18"/>
-                <w:szCs w:val="18"/>
-                <w:vertAlign w:val="superscript"/>
-              </w:rPr>
-            </w:pPr>
-            <w:proofErr w:type="spellStart"/>
-            <w:r>
-              <w:rPr>
-                <w:rFonts w:ascii="Times New Roman" w:hAnsi="Times New Roman" w:cs="Times New Roman"/>
-                <w:sz w:val="18"/>
-                <w:szCs w:val="18"/>
-              </w:rPr>
-              <w:t>Respiratory</w:t>
-            </w:r>
-            <w:proofErr w:type="spellEnd"/>
-            <w:r>
-              <w:rPr>
-                <w:rFonts w:ascii="Times New Roman" w:hAnsi="Times New Roman" w:cs="Times New Roman"/>
-                <w:sz w:val="18"/>
-                <w:szCs w:val="18"/>
-              </w:rPr>
-              <w:t xml:space="preserve"> </w:t>
-            </w:r>
-            <w:proofErr w:type="spellStart"/>
-            <w:r>
-              <w:rPr>
-                <w:rFonts w:ascii="Times New Roman" w:hAnsi="Times New Roman" w:cs="Times New Roman"/>
-                <w:sz w:val="18"/>
-                <w:szCs w:val="18"/>
-              </w:rPr>
-              <w:t>hospitalizations</w:t>
-            </w:r>
-            <w:proofErr w:type="spellEnd"/>
-            <w:r>
-              <w:rPr>
-                <w:rFonts w:ascii="Times New Roman" w:hAnsi="Times New Roman" w:cs="Times New Roman"/>
-                <w:sz w:val="18"/>
-                <w:szCs w:val="18"/>
-              </w:rPr>
-              <w:t xml:space="preserve"> per 1,000 </w:t>
-            </w:r>
-            <w:proofErr w:type="spellStart"/>
-            <w:r>
-              <w:rPr>
-                <w:rFonts w:ascii="Times New Roman" w:hAnsi="Times New Roman" w:cs="Times New Roman"/>
-                <w:sz w:val="18"/>
-                <w:szCs w:val="18"/>
-              </w:rPr>
-              <w:t>consultations</w:t>
-            </w:r>
-            <w:proofErr w:type="spellEnd"/>
-          </w:p>
-        </w:tc>
-        <w:tc>
-          <w:tcPr>
-            <w:tcW w:w="851" w:type="dxa"/>
-            <w:tcBorders>
-              <w:top w:val="nil"/>
-              <w:left w:val="nil"/>
-              <w:bottom w:val="single" w:sz="4" w:space="0" w:color="auto"/>
-              <w:right w:val="nil"/>
-            </w:tcBorders>
-            <w:shd w:val="clear" w:color="auto" w:fill="auto"/>
-            <w:noWrap/>
-          </w:tcPr>
-          <w:p>
-            <w:pPr>
-              <w:spacing w:after="0" w:line="240" w:lineRule="auto"/>
-              <w:jc w:val="center"/>
-              <w:rPr>
-                <w:rFonts w:ascii="Times New Roman" w:hAnsi="Times New Roman" w:cs="Times New Roman"/>
-                <w:sz w:val="18"/>
-                <w:szCs w:val="18"/>
-              </w:rPr>
-            </w:pPr>
-            <w:r>
-              <w:rPr>
-                <w:rFonts w:ascii="Times New Roman" w:hAnsi="Times New Roman" w:cs="Times New Roman"/>
-                <w:sz w:val="18"/>
-                <w:szCs w:val="18"/>
-              </w:rPr>
-              <w:t>86·55</w:t>
-            </w:r>
-          </w:p>
-        </w:tc>
-        <w:tc>
-          <w:tcPr>
-            <w:tcW w:w="1458" w:type="dxa"/>
-            <w:tcBorders>
-              <w:top w:val="nil"/>
-              <w:left w:val="nil"/>
-              <w:bottom w:val="single" w:sz="4" w:space="0" w:color="auto"/>
-              <w:right w:val="nil"/>
-            </w:tcBorders>
-            <w:shd w:val="clear" w:color="auto" w:fill="auto"/>
-            <w:noWrap/>
-          </w:tcPr>
-          <w:p>
-            <w:pPr>
-              <w:spacing w:after="0" w:line="240" w:lineRule="auto"/>
-              <w:jc w:val="center"/>
-              <w:rPr>
-                <w:rFonts w:ascii="Times New Roman" w:hAnsi="Times New Roman" w:cs="Times New Roman"/>
-                <w:sz w:val="18"/>
-                <w:szCs w:val="18"/>
-              </w:rPr>
-            </w:pPr>
-            <w:r>
-              <w:rPr>
-                <w:rFonts w:ascii="Times New Roman" w:hAnsi="Times New Roman" w:cs="Times New Roman"/>
-                <w:sz w:val="18"/>
-                <w:szCs w:val="18"/>
-              </w:rPr>
-              <w:t>60·30, 112·79</w:t>
-            </w:r>
-          </w:p>
-        </w:tc>
-        <w:tc>
-          <w:tcPr>
-            <w:tcW w:w="1246" w:type="dxa"/>
-            <w:tcBorders>
-              <w:top w:val="nil"/>
-              <w:left w:val="nil"/>
-              <w:bottom w:val="single" w:sz="4" w:space="0" w:color="auto"/>
-              <w:right w:val="nil"/>
-            </w:tcBorders>
-          </w:tcPr>
-          <w:p>
-            <w:pPr>
-              <w:spacing w:after="0" w:line="240" w:lineRule="auto"/>
-              <w:jc w:val="center"/>
-              <w:rPr>
-                <w:rFonts w:ascii="Times New Roman" w:hAnsi="Times New Roman" w:cs="Times New Roman"/>
-                <w:sz w:val="18"/>
-                <w:szCs w:val="18"/>
-              </w:rPr>
-            </w:pPr>
-            <w:r>
-              <w:rPr>
-                <w:rFonts w:ascii="Times New Roman" w:hAnsi="Times New Roman" w:cs="Times New Roman"/>
-                <w:sz w:val="18"/>
-                <w:szCs w:val="18"/>
-              </w:rPr>
-              <w:t>48·94</w:t>
-            </w:r>
-          </w:p>
-        </w:tc>
-        <w:tc>
-          <w:tcPr>
-            <w:tcW w:w="1276" w:type="dxa"/>
-            <w:tcBorders>
-              <w:top w:val="nil"/>
-              <w:left w:val="nil"/>
-              <w:bottom w:val="single" w:sz="4" w:space="0" w:color="auto"/>
-              <w:right w:val="nil"/>
-            </w:tcBorders>
-          </w:tcPr>
-          <w:p>
-            <w:pPr>
-              <w:spacing w:after="0" w:line="240" w:lineRule="auto"/>
-              <w:jc w:val="center"/>
-              <w:rPr>
-                <w:rFonts w:ascii="Times New Roman" w:hAnsi="Times New Roman" w:cs="Times New Roman"/>
-                <w:sz w:val="18"/>
-                <w:szCs w:val="18"/>
-              </w:rPr>
-            </w:pPr>
-            <w:bookmarkStart w:id="2" w:name="_Hlk58186543"/>
-            <w:r>
-              <w:rPr>
-                <w:rFonts w:ascii="Times New Roman" w:hAnsi="Times New Roman" w:cs="Times New Roman"/>
-                <w:sz w:val="18"/>
-                <w:szCs w:val="18"/>
-              </w:rPr>
-              <w:t>37·5, 60·37</w:t>
-            </w:r>
-            <w:bookmarkEnd w:id="2"/>
-          </w:p>
-        </w:tc>
-      </w:tr>
-    </w:tbl>
-    <w:p>
-      <w:pPr>
-        <w:spacing w:after="0" w:line="240" w:lineRule="auto"/>
-        <w:rPr>
-          <w:rFonts w:ascii="Times New Roman" w:eastAsia="Times New Roman" w:hAnsi="Times New Roman" w:cs="Times New Roman"/>
-          <w:bCs/>
-          <w:sz w:val="20"/>
-          <w:szCs w:val="21"/>
-          <w:lang w:val="en-US" w:eastAsia="es-MX"/>
-        </w:rPr>
-      </w:pPr>
-    </w:p>
     <w:p>
       <w:pPr>
         <w:spacing w:after="0" w:line="240" w:lineRule="auto"/>
@@ -5603,6 +4344,1322 @@
     </w:p>
     <w:p>
       <w:pPr>
+        <w:spacing w:after="0" w:line="240" w:lineRule="auto"/>
+        <w:rPr>
+          <w:rFonts w:ascii="Times New Roman" w:eastAsia="Times New Roman" w:hAnsi="Times New Roman" w:cs="Times New Roman"/>
+          <w:bCs/>
+          <w:sz w:val="20"/>
+          <w:szCs w:val="21"/>
+          <w:lang w:val="en-US" w:eastAsia="es-MX"/>
+        </w:rPr>
+      </w:pPr>
+    </w:p>
+    <w:tbl>
+      <w:tblPr>
+        <w:tblW w:w="8233" w:type="dxa"/>
+        <w:tblLayout w:type="fixed"/>
+        <w:tblLook w:val="04A0" w:firstRow="1" w:lastRow="0" w:firstColumn="1" w:lastColumn="0" w:noHBand="0" w:noVBand="1"/>
+      </w:tblPr>
+      <w:tblGrid>
+        <w:gridCol w:w="3402"/>
+        <w:gridCol w:w="851"/>
+        <w:gridCol w:w="1458"/>
+        <w:gridCol w:w="1246"/>
+        <w:gridCol w:w="1276"/>
+      </w:tblGrid>
+      <w:tr>
+        <w:trPr>
+          <w:trHeight w:val="20"/>
+        </w:trPr>
+        <w:tc>
+          <w:tcPr>
+            <w:tcW w:w="3402" w:type="dxa"/>
+            <w:tcBorders>
+              <w:top w:val="single" w:sz="4" w:space="0" w:color="auto"/>
+              <w:left w:val="nil"/>
+              <w:bottom w:val="single" w:sz="4" w:space="0" w:color="auto"/>
+              <w:right w:val="nil"/>
+            </w:tcBorders>
+            <w:vAlign w:val="center"/>
+          </w:tcPr>
+          <w:p>
+            <w:pPr>
+              <w:spacing w:after="0" w:line="240" w:lineRule="auto"/>
+              <w:rPr>
+                <w:rFonts w:ascii="Times New Roman" w:hAnsi="Times New Roman" w:cs="Times New Roman"/>
+                <w:b/>
+                <w:bCs/>
+                <w:sz w:val="18"/>
+                <w:szCs w:val="18"/>
+              </w:rPr>
+            </w:pPr>
+            <w:r>
+              <w:rPr>
+                <w:rFonts w:ascii="Times New Roman" w:hAnsi="Times New Roman" w:cs="Times New Roman"/>
+                <w:b/>
+                <w:bCs/>
+                <w:sz w:val="18"/>
+                <w:szCs w:val="18"/>
+              </w:rPr>
+              <w:t>Variable</w:t>
+            </w:r>
+          </w:p>
+        </w:tc>
+        <w:tc>
+          <w:tcPr>
+            <w:tcW w:w="851" w:type="dxa"/>
+            <w:tcBorders>
+              <w:top w:val="single" w:sz="4" w:space="0" w:color="auto"/>
+              <w:left w:val="nil"/>
+              <w:bottom w:val="single" w:sz="4" w:space="0" w:color="auto"/>
+              <w:right w:val="nil"/>
+            </w:tcBorders>
+            <w:shd w:val="clear" w:color="auto" w:fill="auto"/>
+            <w:noWrap/>
+            <w:vAlign w:val="center"/>
+          </w:tcPr>
+          <w:p>
+            <w:pPr>
+              <w:spacing w:after="0" w:line="240" w:lineRule="auto"/>
+              <w:jc w:val="center"/>
+              <w:rPr>
+                <w:rFonts w:ascii="Times New Roman" w:hAnsi="Times New Roman" w:cs="Times New Roman"/>
+                <w:b/>
+                <w:bCs/>
+                <w:sz w:val="18"/>
+                <w:szCs w:val="18"/>
+              </w:rPr>
+            </w:pPr>
+            <w:proofErr w:type="spellStart"/>
+            <w:r>
+              <w:rPr>
+                <w:rFonts w:ascii="Times New Roman" w:hAnsi="Times New Roman" w:cs="Times New Roman"/>
+                <w:b/>
+                <w:bCs/>
+                <w:sz w:val="18"/>
+                <w:szCs w:val="18"/>
+              </w:rPr>
+              <w:t>Coef</w:t>
+            </w:r>
+            <w:proofErr w:type="spellEnd"/>
+          </w:p>
+        </w:tc>
+        <w:tc>
+          <w:tcPr>
+            <w:tcW w:w="1458" w:type="dxa"/>
+            <w:tcBorders>
+              <w:top w:val="single" w:sz="4" w:space="0" w:color="auto"/>
+              <w:left w:val="nil"/>
+              <w:bottom w:val="single" w:sz="4" w:space="0" w:color="auto"/>
+              <w:right w:val="nil"/>
+            </w:tcBorders>
+            <w:shd w:val="clear" w:color="auto" w:fill="auto"/>
+            <w:noWrap/>
+            <w:vAlign w:val="center"/>
+          </w:tcPr>
+          <w:p>
+            <w:pPr>
+              <w:spacing w:after="0" w:line="240" w:lineRule="auto"/>
+              <w:jc w:val="center"/>
+              <w:rPr>
+                <w:rFonts w:ascii="Times New Roman" w:hAnsi="Times New Roman" w:cs="Times New Roman"/>
+                <w:b/>
+                <w:bCs/>
+                <w:sz w:val="18"/>
+                <w:szCs w:val="18"/>
+              </w:rPr>
+            </w:pPr>
+            <w:r>
+              <w:rPr>
+                <w:rFonts w:ascii="Times New Roman" w:hAnsi="Times New Roman" w:cs="Times New Roman"/>
+                <w:b/>
+                <w:bCs/>
+                <w:sz w:val="18"/>
+                <w:szCs w:val="18"/>
+              </w:rPr>
+              <w:t>95% CI</w:t>
+            </w:r>
+          </w:p>
+        </w:tc>
+        <w:tc>
+          <w:tcPr>
+            <w:tcW w:w="1246" w:type="dxa"/>
+            <w:tcBorders>
+              <w:top w:val="single" w:sz="4" w:space="0" w:color="auto"/>
+              <w:left w:val="nil"/>
+              <w:bottom w:val="single" w:sz="4" w:space="0" w:color="auto"/>
+              <w:right w:val="nil"/>
+            </w:tcBorders>
+          </w:tcPr>
+          <w:p>
+            <w:pPr>
+              <w:spacing w:after="0" w:line="240" w:lineRule="auto"/>
+              <w:jc w:val="center"/>
+              <w:rPr>
+                <w:rFonts w:ascii="Times New Roman" w:hAnsi="Times New Roman" w:cs="Times New Roman"/>
+                <w:b/>
+                <w:bCs/>
+                <w:sz w:val="18"/>
+                <w:szCs w:val="18"/>
+              </w:rPr>
+            </w:pPr>
+            <w:proofErr w:type="spellStart"/>
+            <w:r>
+              <w:rPr>
+                <w:rFonts w:ascii="Times New Roman" w:hAnsi="Times New Roman" w:cs="Times New Roman"/>
+                <w:b/>
+                <w:bCs/>
+                <w:sz w:val="18"/>
+                <w:szCs w:val="18"/>
+              </w:rPr>
+              <w:t>Relative</w:t>
+            </w:r>
+            <w:proofErr w:type="spellEnd"/>
+            <w:r>
+              <w:rPr>
+                <w:rFonts w:ascii="Times New Roman" w:hAnsi="Times New Roman" w:cs="Times New Roman"/>
+                <w:b/>
+                <w:bCs/>
+                <w:sz w:val="18"/>
+                <w:szCs w:val="18"/>
+              </w:rPr>
+              <w:t xml:space="preserve"> Effect (%)</w:t>
+            </w:r>
+          </w:p>
+        </w:tc>
+        <w:tc>
+          <w:tcPr>
+            <w:tcW w:w="1276" w:type="dxa"/>
+            <w:tcBorders>
+              <w:top w:val="single" w:sz="4" w:space="0" w:color="auto"/>
+              <w:left w:val="nil"/>
+              <w:bottom w:val="single" w:sz="4" w:space="0" w:color="auto"/>
+              <w:right w:val="nil"/>
+            </w:tcBorders>
+            <w:vAlign w:val="center"/>
+          </w:tcPr>
+          <w:p>
+            <w:pPr>
+              <w:spacing w:after="0" w:line="240" w:lineRule="auto"/>
+              <w:jc w:val="center"/>
+              <w:rPr>
+                <w:rFonts w:ascii="Times New Roman" w:hAnsi="Times New Roman" w:cs="Times New Roman"/>
+                <w:b/>
+                <w:bCs/>
+                <w:sz w:val="18"/>
+                <w:szCs w:val="18"/>
+              </w:rPr>
+            </w:pPr>
+            <w:r>
+              <w:rPr>
+                <w:rFonts w:ascii="Times New Roman" w:hAnsi="Times New Roman" w:cs="Times New Roman"/>
+                <w:b/>
+                <w:bCs/>
+                <w:sz w:val="18"/>
+                <w:szCs w:val="18"/>
+              </w:rPr>
+              <w:t>95% CI</w:t>
+            </w:r>
+          </w:p>
+        </w:tc>
+      </w:tr>
+      <w:tr>
+        <w:trPr>
+          <w:trHeight w:val="20"/>
+        </w:trPr>
+        <w:tc>
+          <w:tcPr>
+            <w:tcW w:w="3402" w:type="dxa"/>
+            <w:tcBorders>
+              <w:top w:val="nil"/>
+              <w:left w:val="nil"/>
+              <w:bottom w:val="nil"/>
+              <w:right w:val="nil"/>
+            </w:tcBorders>
+            <w:shd w:val="clear" w:color="auto" w:fill="auto"/>
+            <w:vAlign w:val="center"/>
+          </w:tcPr>
+          <w:p>
+            <w:pPr>
+              <w:spacing w:after="0" w:line="240" w:lineRule="auto"/>
+              <w:rPr>
+                <w:rFonts w:ascii="Times New Roman" w:hAnsi="Times New Roman" w:cs="Times New Roman"/>
+                <w:sz w:val="18"/>
+                <w:szCs w:val="18"/>
+                <w:vertAlign w:val="superscript"/>
+              </w:rPr>
+            </w:pPr>
+            <w:r>
+              <w:rPr>
+                <w:rFonts w:ascii="Times New Roman" w:hAnsi="Times New Roman" w:cs="Times New Roman"/>
+                <w:sz w:val="18"/>
+                <w:szCs w:val="18"/>
+              </w:rPr>
+              <w:t xml:space="preserve">Trauma </w:t>
+            </w:r>
+            <w:proofErr w:type="spellStart"/>
+            <w:r>
+              <w:rPr>
+                <w:rFonts w:ascii="Times New Roman" w:hAnsi="Times New Roman" w:cs="Times New Roman"/>
+                <w:sz w:val="18"/>
+                <w:szCs w:val="18"/>
+              </w:rPr>
+              <w:t>Consultations</w:t>
+            </w:r>
+            <w:proofErr w:type="spellEnd"/>
+          </w:p>
+        </w:tc>
+        <w:tc>
+          <w:tcPr>
+            <w:tcW w:w="851" w:type="dxa"/>
+            <w:tcBorders>
+              <w:top w:val="nil"/>
+              <w:left w:val="nil"/>
+              <w:bottom w:val="nil"/>
+              <w:right w:val="nil"/>
+            </w:tcBorders>
+            <w:shd w:val="clear" w:color="auto" w:fill="auto"/>
+            <w:noWrap/>
+            <w:vAlign w:val="center"/>
+          </w:tcPr>
+          <w:p>
+            <w:pPr>
+              <w:spacing w:after="0" w:line="240" w:lineRule="auto"/>
+              <w:jc w:val="center"/>
+              <w:rPr>
+                <w:rFonts w:ascii="Times New Roman" w:hAnsi="Times New Roman" w:cs="Times New Roman"/>
+                <w:sz w:val="18"/>
+                <w:szCs w:val="18"/>
+              </w:rPr>
+            </w:pPr>
+            <w:r>
+              <w:rPr>
+                <w:rFonts w:ascii="Times New Roman" w:hAnsi="Times New Roman" w:cs="Times New Roman"/>
+                <w:sz w:val="18"/>
+                <w:szCs w:val="18"/>
+              </w:rPr>
+              <w:t>-122·90</w:t>
+            </w:r>
+          </w:p>
+        </w:tc>
+        <w:tc>
+          <w:tcPr>
+            <w:tcW w:w="1458" w:type="dxa"/>
+            <w:tcBorders>
+              <w:top w:val="nil"/>
+              <w:left w:val="nil"/>
+              <w:bottom w:val="nil"/>
+              <w:right w:val="nil"/>
+            </w:tcBorders>
+            <w:shd w:val="clear" w:color="auto" w:fill="auto"/>
+            <w:noWrap/>
+            <w:vAlign w:val="center"/>
+          </w:tcPr>
+          <w:p>
+            <w:pPr>
+              <w:spacing w:after="0" w:line="240" w:lineRule="auto"/>
+              <w:jc w:val="center"/>
+              <w:rPr>
+                <w:rFonts w:ascii="Times New Roman" w:hAnsi="Times New Roman" w:cs="Times New Roman"/>
+                <w:sz w:val="18"/>
+                <w:szCs w:val="18"/>
+              </w:rPr>
+            </w:pPr>
+            <w:r>
+              <w:rPr>
+                <w:rFonts w:ascii="Times New Roman" w:hAnsi="Times New Roman" w:cs="Times New Roman"/>
+                <w:sz w:val="18"/>
+                <w:szCs w:val="18"/>
+              </w:rPr>
+              <w:t>-186·99, -58·80</w:t>
+            </w:r>
+          </w:p>
+        </w:tc>
+        <w:tc>
+          <w:tcPr>
+            <w:tcW w:w="1246" w:type="dxa"/>
+            <w:tcBorders>
+              <w:top w:val="nil"/>
+              <w:left w:val="nil"/>
+              <w:bottom w:val="nil"/>
+              <w:right w:val="nil"/>
+            </w:tcBorders>
+            <w:vAlign w:val="center"/>
+          </w:tcPr>
+          <w:p>
+            <w:pPr>
+              <w:spacing w:after="0" w:line="240" w:lineRule="auto"/>
+              <w:jc w:val="center"/>
+              <w:rPr>
+                <w:rFonts w:ascii="Times New Roman" w:hAnsi="Times New Roman" w:cs="Times New Roman"/>
+                <w:sz w:val="18"/>
+                <w:szCs w:val="18"/>
+              </w:rPr>
+            </w:pPr>
+            <w:r>
+              <w:rPr>
+                <w:rFonts w:ascii="Times New Roman" w:hAnsi="Times New Roman" w:cs="Times New Roman"/>
+                <w:sz w:val="18"/>
+                <w:szCs w:val="18"/>
+              </w:rPr>
+              <w:t>-16·45</w:t>
+            </w:r>
+          </w:p>
+        </w:tc>
+        <w:tc>
+          <w:tcPr>
+            <w:tcW w:w="1276" w:type="dxa"/>
+            <w:tcBorders>
+              <w:top w:val="nil"/>
+              <w:left w:val="nil"/>
+              <w:bottom w:val="nil"/>
+              <w:right w:val="nil"/>
+            </w:tcBorders>
+            <w:vAlign w:val="center"/>
+          </w:tcPr>
+          <w:p>
+            <w:pPr>
+              <w:spacing w:after="0" w:line="240" w:lineRule="auto"/>
+              <w:jc w:val="center"/>
+              <w:rPr>
+                <w:rFonts w:ascii="Times New Roman" w:hAnsi="Times New Roman" w:cs="Times New Roman"/>
+                <w:sz w:val="18"/>
+                <w:szCs w:val="18"/>
+              </w:rPr>
+            </w:pPr>
+            <w:r>
+              <w:rPr>
+                <w:rFonts w:ascii="Times New Roman" w:hAnsi="Times New Roman" w:cs="Times New Roman"/>
+                <w:sz w:val="18"/>
+                <w:szCs w:val="18"/>
+              </w:rPr>
+              <w:t>-25·47, -7·42</w:t>
+            </w:r>
+          </w:p>
+        </w:tc>
+      </w:tr>
+      <w:tr>
+        <w:trPr>
+          <w:trHeight w:val="20"/>
+        </w:trPr>
+        <w:tc>
+          <w:tcPr>
+            <w:tcW w:w="3402" w:type="dxa"/>
+            <w:tcBorders>
+              <w:top w:val="nil"/>
+              <w:left w:val="nil"/>
+              <w:right w:val="nil"/>
+            </w:tcBorders>
+            <w:shd w:val="clear" w:color="auto" w:fill="auto"/>
+            <w:vAlign w:val="center"/>
+          </w:tcPr>
+          <w:p>
+            <w:pPr>
+              <w:spacing w:after="0" w:line="240" w:lineRule="auto"/>
+              <w:rPr>
+                <w:rFonts w:ascii="Times New Roman" w:hAnsi="Times New Roman" w:cs="Times New Roman"/>
+                <w:sz w:val="18"/>
+                <w:szCs w:val="18"/>
+                <w:vertAlign w:val="superscript"/>
+              </w:rPr>
+            </w:pPr>
+            <w:proofErr w:type="spellStart"/>
+            <w:r>
+              <w:rPr>
+                <w:rFonts w:ascii="Times New Roman" w:hAnsi="Times New Roman" w:cs="Times New Roman"/>
+                <w:sz w:val="18"/>
+                <w:szCs w:val="18"/>
+              </w:rPr>
+              <w:t>Respiratory</w:t>
+            </w:r>
+            <w:proofErr w:type="spellEnd"/>
+            <w:r>
+              <w:rPr>
+                <w:rFonts w:ascii="Times New Roman" w:hAnsi="Times New Roman" w:cs="Times New Roman"/>
+                <w:sz w:val="18"/>
+                <w:szCs w:val="18"/>
+              </w:rPr>
+              <w:t xml:space="preserve"> </w:t>
+            </w:r>
+            <w:proofErr w:type="spellStart"/>
+            <w:r>
+              <w:rPr>
+                <w:rFonts w:ascii="Times New Roman" w:hAnsi="Times New Roman" w:cs="Times New Roman"/>
+                <w:sz w:val="18"/>
+                <w:szCs w:val="18"/>
+              </w:rPr>
+              <w:t>Consultations</w:t>
+            </w:r>
+            <w:proofErr w:type="spellEnd"/>
+          </w:p>
+        </w:tc>
+        <w:tc>
+          <w:tcPr>
+            <w:tcW w:w="851" w:type="dxa"/>
+            <w:tcBorders>
+              <w:top w:val="nil"/>
+              <w:left w:val="nil"/>
+              <w:right w:val="nil"/>
+            </w:tcBorders>
+            <w:shd w:val="clear" w:color="auto" w:fill="auto"/>
+            <w:noWrap/>
+            <w:vAlign w:val="center"/>
+          </w:tcPr>
+          <w:p>
+            <w:pPr>
+              <w:spacing w:after="0" w:line="240" w:lineRule="auto"/>
+              <w:jc w:val="center"/>
+              <w:rPr>
+                <w:rFonts w:ascii="Times New Roman" w:hAnsi="Times New Roman" w:cs="Times New Roman"/>
+                <w:sz w:val="18"/>
+                <w:szCs w:val="18"/>
+              </w:rPr>
+            </w:pPr>
+            <w:r>
+              <w:rPr>
+                <w:rFonts w:ascii="Times New Roman" w:hAnsi="Times New Roman" w:cs="Times New Roman"/>
+                <w:sz w:val="18"/>
+                <w:szCs w:val="18"/>
+              </w:rPr>
+              <w:t>-55·74</w:t>
+            </w:r>
+          </w:p>
+        </w:tc>
+        <w:tc>
+          <w:tcPr>
+            <w:tcW w:w="1458" w:type="dxa"/>
+            <w:tcBorders>
+              <w:top w:val="nil"/>
+              <w:left w:val="nil"/>
+              <w:right w:val="nil"/>
+            </w:tcBorders>
+            <w:shd w:val="clear" w:color="auto" w:fill="auto"/>
+            <w:noWrap/>
+            <w:vAlign w:val="center"/>
+          </w:tcPr>
+          <w:p>
+            <w:pPr>
+              <w:spacing w:after="0" w:line="240" w:lineRule="auto"/>
+              <w:jc w:val="center"/>
+              <w:rPr>
+                <w:rFonts w:ascii="Times New Roman" w:hAnsi="Times New Roman" w:cs="Times New Roman"/>
+                <w:sz w:val="18"/>
+                <w:szCs w:val="18"/>
+              </w:rPr>
+            </w:pPr>
+            <w:r>
+              <w:rPr>
+                <w:rFonts w:ascii="Times New Roman" w:hAnsi="Times New Roman" w:cs="Times New Roman"/>
+                <w:sz w:val="18"/>
+                <w:szCs w:val="18"/>
+              </w:rPr>
+              <w:t>-85·64, -25·84</w:t>
+            </w:r>
+          </w:p>
+        </w:tc>
+        <w:tc>
+          <w:tcPr>
+            <w:tcW w:w="1246" w:type="dxa"/>
+            <w:tcBorders>
+              <w:top w:val="nil"/>
+              <w:left w:val="nil"/>
+              <w:right w:val="nil"/>
+            </w:tcBorders>
+            <w:vAlign w:val="center"/>
+          </w:tcPr>
+          <w:p>
+            <w:pPr>
+              <w:spacing w:after="0" w:line="240" w:lineRule="auto"/>
+              <w:jc w:val="center"/>
+              <w:rPr>
+                <w:rFonts w:ascii="Times New Roman" w:hAnsi="Times New Roman" w:cs="Times New Roman"/>
+                <w:sz w:val="18"/>
+                <w:szCs w:val="18"/>
+              </w:rPr>
+            </w:pPr>
+            <w:r>
+              <w:rPr>
+                <w:rFonts w:ascii="Times New Roman" w:hAnsi="Times New Roman" w:cs="Times New Roman"/>
+                <w:sz w:val="18"/>
+                <w:szCs w:val="18"/>
+              </w:rPr>
+              <w:t>-44·30</w:t>
+            </w:r>
+          </w:p>
+        </w:tc>
+        <w:tc>
+          <w:tcPr>
+            <w:tcW w:w="1276" w:type="dxa"/>
+            <w:tcBorders>
+              <w:top w:val="nil"/>
+              <w:left w:val="nil"/>
+              <w:right w:val="nil"/>
+            </w:tcBorders>
+            <w:vAlign w:val="center"/>
+          </w:tcPr>
+          <w:p>
+            <w:pPr>
+              <w:spacing w:after="0" w:line="240" w:lineRule="auto"/>
+              <w:jc w:val="center"/>
+              <w:rPr>
+                <w:rFonts w:ascii="Times New Roman" w:hAnsi="Times New Roman" w:cs="Times New Roman"/>
+                <w:sz w:val="18"/>
+                <w:szCs w:val="18"/>
+              </w:rPr>
+            </w:pPr>
+            <w:r>
+              <w:rPr>
+                <w:rFonts w:ascii="Times New Roman" w:hAnsi="Times New Roman" w:cs="Times New Roman"/>
+                <w:sz w:val="18"/>
+                <w:szCs w:val="18"/>
+              </w:rPr>
+              <w:t>-72·83, -15·78</w:t>
+            </w:r>
+          </w:p>
+        </w:tc>
+      </w:tr>
+      <w:tr>
+        <w:trPr>
+          <w:trHeight w:val="20"/>
+        </w:trPr>
+        <w:tc>
+          <w:tcPr>
+            <w:tcW w:w="3402" w:type="dxa"/>
+            <w:tcBorders>
+              <w:left w:val="nil"/>
+              <w:bottom w:val="nil"/>
+              <w:right w:val="nil"/>
+            </w:tcBorders>
+            <w:shd w:val="clear" w:color="auto" w:fill="auto"/>
+            <w:vAlign w:val="center"/>
+          </w:tcPr>
+          <w:p>
+            <w:pPr>
+              <w:spacing w:after="0" w:line="240" w:lineRule="auto"/>
+              <w:rPr>
+                <w:rFonts w:ascii="Times New Roman" w:hAnsi="Times New Roman" w:cs="Times New Roman"/>
+                <w:sz w:val="18"/>
+                <w:szCs w:val="18"/>
+                <w:vertAlign w:val="superscript"/>
+              </w:rPr>
+            </w:pPr>
+            <w:bookmarkStart w:id="6" w:name="_Hlk37605032"/>
+            <w:r>
+              <w:rPr>
+                <w:rFonts w:ascii="Times New Roman" w:hAnsi="Times New Roman" w:cs="Times New Roman"/>
+                <w:sz w:val="18"/>
+                <w:szCs w:val="18"/>
+              </w:rPr>
+              <w:t xml:space="preserve">Trauma </w:t>
+            </w:r>
+            <w:proofErr w:type="spellStart"/>
+            <w:r>
+              <w:rPr>
+                <w:rFonts w:ascii="Times New Roman" w:hAnsi="Times New Roman" w:cs="Times New Roman"/>
+                <w:sz w:val="18"/>
+                <w:szCs w:val="18"/>
+              </w:rPr>
+              <w:t>Hospitalizations</w:t>
+            </w:r>
+            <w:proofErr w:type="spellEnd"/>
+          </w:p>
+        </w:tc>
+        <w:tc>
+          <w:tcPr>
+            <w:tcW w:w="851" w:type="dxa"/>
+            <w:tcBorders>
+              <w:left w:val="nil"/>
+              <w:bottom w:val="nil"/>
+              <w:right w:val="nil"/>
+            </w:tcBorders>
+            <w:shd w:val="clear" w:color="auto" w:fill="auto"/>
+            <w:noWrap/>
+          </w:tcPr>
+          <w:p>
+            <w:pPr>
+              <w:spacing w:after="0" w:line="240" w:lineRule="auto"/>
+              <w:jc w:val="center"/>
+              <w:rPr>
+                <w:rFonts w:ascii="Times New Roman" w:hAnsi="Times New Roman" w:cs="Times New Roman"/>
+                <w:sz w:val="18"/>
+                <w:szCs w:val="18"/>
+              </w:rPr>
+            </w:pPr>
+            <w:r>
+              <w:rPr>
+                <w:rFonts w:ascii="Times New Roman" w:hAnsi="Times New Roman" w:cs="Times New Roman"/>
+                <w:sz w:val="18"/>
+                <w:szCs w:val="18"/>
+              </w:rPr>
+              <w:t>7·53</w:t>
+            </w:r>
+          </w:p>
+        </w:tc>
+        <w:tc>
+          <w:tcPr>
+            <w:tcW w:w="1458" w:type="dxa"/>
+            <w:tcBorders>
+              <w:left w:val="nil"/>
+              <w:bottom w:val="nil"/>
+              <w:right w:val="nil"/>
+            </w:tcBorders>
+            <w:shd w:val="clear" w:color="auto" w:fill="auto"/>
+            <w:noWrap/>
+          </w:tcPr>
+          <w:p>
+            <w:pPr>
+              <w:spacing w:after="0" w:line="240" w:lineRule="auto"/>
+              <w:jc w:val="center"/>
+              <w:rPr>
+                <w:rFonts w:ascii="Times New Roman" w:hAnsi="Times New Roman" w:cs="Times New Roman"/>
+                <w:sz w:val="18"/>
+                <w:szCs w:val="18"/>
+              </w:rPr>
+            </w:pPr>
+            <w:r>
+              <w:rPr>
+                <w:rFonts w:ascii="Times New Roman" w:hAnsi="Times New Roman" w:cs="Times New Roman"/>
+                <w:sz w:val="18"/>
+                <w:szCs w:val="18"/>
+              </w:rPr>
+              <w:t>0·53, 14·52</w:t>
+            </w:r>
+          </w:p>
+        </w:tc>
+        <w:tc>
+          <w:tcPr>
+            <w:tcW w:w="1246" w:type="dxa"/>
+            <w:tcBorders>
+              <w:left w:val="nil"/>
+              <w:bottom w:val="nil"/>
+              <w:right w:val="nil"/>
+            </w:tcBorders>
+          </w:tcPr>
+          <w:p>
+            <w:pPr>
+              <w:spacing w:after="0" w:line="240" w:lineRule="auto"/>
+              <w:jc w:val="center"/>
+              <w:rPr>
+                <w:rFonts w:ascii="Times New Roman" w:hAnsi="Times New Roman" w:cs="Times New Roman"/>
+                <w:sz w:val="18"/>
+                <w:szCs w:val="18"/>
+              </w:rPr>
+            </w:pPr>
+            <w:r>
+              <w:rPr>
+                <w:rFonts w:ascii="Times New Roman" w:hAnsi="Times New Roman" w:cs="Times New Roman"/>
+                <w:sz w:val="18"/>
+                <w:szCs w:val="18"/>
+              </w:rPr>
+              <w:t>11·70</w:t>
+            </w:r>
+          </w:p>
+        </w:tc>
+        <w:tc>
+          <w:tcPr>
+            <w:tcW w:w="1276" w:type="dxa"/>
+            <w:tcBorders>
+              <w:left w:val="nil"/>
+              <w:bottom w:val="nil"/>
+              <w:right w:val="nil"/>
+            </w:tcBorders>
+          </w:tcPr>
+          <w:p>
+            <w:pPr>
+              <w:spacing w:after="0" w:line="240" w:lineRule="auto"/>
+              <w:jc w:val="center"/>
+              <w:rPr>
+                <w:rFonts w:ascii="Times New Roman" w:hAnsi="Times New Roman" w:cs="Times New Roman"/>
+                <w:sz w:val="18"/>
+                <w:szCs w:val="18"/>
+              </w:rPr>
+            </w:pPr>
+            <w:r>
+              <w:rPr>
+                <w:rFonts w:ascii="Times New Roman" w:hAnsi="Times New Roman" w:cs="Times New Roman"/>
+                <w:sz w:val="18"/>
+                <w:szCs w:val="18"/>
+              </w:rPr>
+              <w:t>1·63, 21·77</w:t>
+            </w:r>
+          </w:p>
+        </w:tc>
+      </w:tr>
+      <w:bookmarkEnd w:id="6"/>
+      <w:tr>
+        <w:trPr>
+          <w:trHeight w:val="20"/>
+        </w:trPr>
+        <w:tc>
+          <w:tcPr>
+            <w:tcW w:w="3402" w:type="dxa"/>
+            <w:tcBorders>
+              <w:top w:val="nil"/>
+              <w:left w:val="nil"/>
+              <w:bottom w:val="nil"/>
+              <w:right w:val="nil"/>
+            </w:tcBorders>
+            <w:shd w:val="clear" w:color="auto" w:fill="auto"/>
+            <w:vAlign w:val="center"/>
+          </w:tcPr>
+          <w:p>
+            <w:pPr>
+              <w:spacing w:after="0" w:line="240" w:lineRule="auto"/>
+              <w:rPr>
+                <w:rFonts w:ascii="Times New Roman" w:hAnsi="Times New Roman" w:cs="Times New Roman"/>
+                <w:sz w:val="18"/>
+                <w:szCs w:val="18"/>
+                <w:vertAlign w:val="superscript"/>
+              </w:rPr>
+            </w:pPr>
+            <w:proofErr w:type="spellStart"/>
+            <w:r>
+              <w:rPr>
+                <w:rFonts w:ascii="Times New Roman" w:hAnsi="Times New Roman" w:cs="Times New Roman"/>
+                <w:sz w:val="18"/>
+                <w:szCs w:val="18"/>
+              </w:rPr>
+              <w:t>Respiratory</w:t>
+            </w:r>
+            <w:proofErr w:type="spellEnd"/>
+            <w:r>
+              <w:rPr>
+                <w:rFonts w:ascii="Times New Roman" w:hAnsi="Times New Roman" w:cs="Times New Roman"/>
+                <w:sz w:val="18"/>
+                <w:szCs w:val="18"/>
+              </w:rPr>
+              <w:t xml:space="preserve"> </w:t>
+            </w:r>
+            <w:proofErr w:type="spellStart"/>
+            <w:r>
+              <w:rPr>
+                <w:rFonts w:ascii="Times New Roman" w:hAnsi="Times New Roman" w:cs="Times New Roman"/>
+                <w:sz w:val="18"/>
+                <w:szCs w:val="18"/>
+              </w:rPr>
+              <w:t>Hospitalizations</w:t>
+            </w:r>
+            <w:proofErr w:type="spellEnd"/>
+          </w:p>
+        </w:tc>
+        <w:tc>
+          <w:tcPr>
+            <w:tcW w:w="851" w:type="dxa"/>
+            <w:tcBorders>
+              <w:top w:val="nil"/>
+              <w:left w:val="nil"/>
+              <w:bottom w:val="nil"/>
+              <w:right w:val="nil"/>
+            </w:tcBorders>
+            <w:shd w:val="clear" w:color="auto" w:fill="auto"/>
+            <w:noWrap/>
+          </w:tcPr>
+          <w:p>
+            <w:pPr>
+              <w:spacing w:after="0" w:line="240" w:lineRule="auto"/>
+              <w:jc w:val="center"/>
+              <w:rPr>
+                <w:rFonts w:ascii="Times New Roman" w:hAnsi="Times New Roman" w:cs="Times New Roman"/>
+                <w:sz w:val="18"/>
+                <w:szCs w:val="18"/>
+              </w:rPr>
+            </w:pPr>
+            <w:r>
+              <w:rPr>
+                <w:rFonts w:ascii="Times New Roman" w:hAnsi="Times New Roman" w:cs="Times New Roman"/>
+                <w:sz w:val="18"/>
+                <w:szCs w:val="18"/>
+              </w:rPr>
+              <w:t>0·37</w:t>
+            </w:r>
+          </w:p>
+        </w:tc>
+        <w:tc>
+          <w:tcPr>
+            <w:tcW w:w="1458" w:type="dxa"/>
+            <w:tcBorders>
+              <w:top w:val="nil"/>
+              <w:left w:val="nil"/>
+              <w:bottom w:val="nil"/>
+              <w:right w:val="nil"/>
+            </w:tcBorders>
+            <w:shd w:val="clear" w:color="auto" w:fill="auto"/>
+            <w:noWrap/>
+          </w:tcPr>
+          <w:p>
+            <w:pPr>
+              <w:spacing w:after="0" w:line="240" w:lineRule="auto"/>
+              <w:jc w:val="center"/>
+              <w:rPr>
+                <w:rFonts w:ascii="Times New Roman" w:hAnsi="Times New Roman" w:cs="Times New Roman"/>
+                <w:sz w:val="18"/>
+                <w:szCs w:val="18"/>
+              </w:rPr>
+            </w:pPr>
+            <w:r>
+              <w:rPr>
+                <w:rFonts w:ascii="Times New Roman" w:hAnsi="Times New Roman" w:cs="Times New Roman"/>
+                <w:sz w:val="18"/>
+                <w:szCs w:val="18"/>
+              </w:rPr>
+              <w:t>-3·98, 4·72</w:t>
+            </w:r>
+          </w:p>
+        </w:tc>
+        <w:tc>
+          <w:tcPr>
+            <w:tcW w:w="1246" w:type="dxa"/>
+            <w:tcBorders>
+              <w:top w:val="nil"/>
+              <w:left w:val="nil"/>
+              <w:bottom w:val="nil"/>
+              <w:right w:val="nil"/>
+            </w:tcBorders>
+          </w:tcPr>
+          <w:p>
+            <w:pPr>
+              <w:spacing w:after="0" w:line="240" w:lineRule="auto"/>
+              <w:jc w:val="center"/>
+              <w:rPr>
+                <w:rFonts w:ascii="Times New Roman" w:hAnsi="Times New Roman" w:cs="Times New Roman"/>
+                <w:sz w:val="18"/>
+                <w:szCs w:val="18"/>
+              </w:rPr>
+            </w:pPr>
+            <w:r>
+              <w:rPr>
+                <w:rFonts w:ascii="Times New Roman" w:hAnsi="Times New Roman" w:cs="Times New Roman"/>
+                <w:sz w:val="18"/>
+                <w:szCs w:val="18"/>
+              </w:rPr>
+              <w:t>1·76</w:t>
+            </w:r>
+          </w:p>
+        </w:tc>
+        <w:tc>
+          <w:tcPr>
+            <w:tcW w:w="1276" w:type="dxa"/>
+            <w:tcBorders>
+              <w:top w:val="nil"/>
+              <w:left w:val="nil"/>
+              <w:bottom w:val="nil"/>
+              <w:right w:val="nil"/>
+            </w:tcBorders>
+          </w:tcPr>
+          <w:p>
+            <w:pPr>
+              <w:spacing w:after="0" w:line="240" w:lineRule="auto"/>
+              <w:jc w:val="center"/>
+              <w:rPr>
+                <w:rFonts w:ascii="Times New Roman" w:hAnsi="Times New Roman" w:cs="Times New Roman"/>
+                <w:sz w:val="18"/>
+                <w:szCs w:val="18"/>
+              </w:rPr>
+            </w:pPr>
+            <w:r>
+              <w:rPr>
+                <w:rFonts w:ascii="Times New Roman" w:hAnsi="Times New Roman" w:cs="Times New Roman"/>
+                <w:sz w:val="18"/>
+                <w:szCs w:val="18"/>
+              </w:rPr>
+              <w:t>-18·58, 22·11</w:t>
+            </w:r>
+          </w:p>
+        </w:tc>
+      </w:tr>
+      <w:tr>
+        <w:trPr>
+          <w:trHeight w:val="20"/>
+        </w:trPr>
+        <w:tc>
+          <w:tcPr>
+            <w:tcW w:w="3402" w:type="dxa"/>
+            <w:tcBorders>
+              <w:top w:val="nil"/>
+              <w:left w:val="nil"/>
+              <w:bottom w:val="nil"/>
+              <w:right w:val="nil"/>
+            </w:tcBorders>
+            <w:shd w:val="clear" w:color="auto" w:fill="auto"/>
+          </w:tcPr>
+          <w:p>
+            <w:pPr>
+              <w:spacing w:after="0" w:line="240" w:lineRule="auto"/>
+              <w:rPr>
+                <w:rFonts w:ascii="Times New Roman" w:hAnsi="Times New Roman" w:cs="Times New Roman"/>
+                <w:sz w:val="18"/>
+                <w:szCs w:val="18"/>
+                <w:vertAlign w:val="superscript"/>
+              </w:rPr>
+            </w:pPr>
+            <w:bookmarkStart w:id="7" w:name="_Hlk58186584"/>
+            <w:r>
+              <w:rPr>
+                <w:rFonts w:ascii="Times New Roman" w:hAnsi="Times New Roman" w:cs="Times New Roman"/>
+                <w:sz w:val="18"/>
+                <w:szCs w:val="18"/>
+              </w:rPr>
+              <w:t xml:space="preserve">Trauma </w:t>
+            </w:r>
+            <w:proofErr w:type="spellStart"/>
+            <w:r>
+              <w:rPr>
+                <w:rFonts w:ascii="Times New Roman" w:hAnsi="Times New Roman" w:cs="Times New Roman"/>
+                <w:sz w:val="18"/>
+                <w:szCs w:val="18"/>
+              </w:rPr>
+              <w:t>hospitalizations</w:t>
+            </w:r>
+            <w:proofErr w:type="spellEnd"/>
+            <w:r>
+              <w:rPr>
+                <w:rFonts w:ascii="Times New Roman" w:hAnsi="Times New Roman" w:cs="Times New Roman"/>
+                <w:sz w:val="18"/>
+                <w:szCs w:val="18"/>
+              </w:rPr>
+              <w:t xml:space="preserve"> per 1,000 </w:t>
+            </w:r>
+            <w:proofErr w:type="spellStart"/>
+            <w:r>
+              <w:rPr>
+                <w:rFonts w:ascii="Times New Roman" w:hAnsi="Times New Roman" w:cs="Times New Roman"/>
+                <w:sz w:val="18"/>
+                <w:szCs w:val="18"/>
+              </w:rPr>
+              <w:t>consultations</w:t>
+            </w:r>
+            <w:proofErr w:type="spellEnd"/>
+          </w:p>
+        </w:tc>
+        <w:tc>
+          <w:tcPr>
+            <w:tcW w:w="851" w:type="dxa"/>
+            <w:tcBorders>
+              <w:top w:val="nil"/>
+              <w:left w:val="nil"/>
+              <w:bottom w:val="nil"/>
+              <w:right w:val="nil"/>
+            </w:tcBorders>
+            <w:shd w:val="clear" w:color="auto" w:fill="auto"/>
+            <w:noWrap/>
+          </w:tcPr>
+          <w:p>
+            <w:pPr>
+              <w:spacing w:after="0" w:line="240" w:lineRule="auto"/>
+              <w:jc w:val="center"/>
+              <w:rPr>
+                <w:rFonts w:ascii="Times New Roman" w:hAnsi="Times New Roman" w:cs="Times New Roman"/>
+                <w:sz w:val="18"/>
+                <w:szCs w:val="18"/>
+              </w:rPr>
+            </w:pPr>
+            <w:r>
+              <w:rPr>
+                <w:rFonts w:ascii="Times New Roman" w:hAnsi="Times New Roman" w:cs="Times New Roman"/>
+                <w:sz w:val="18"/>
+                <w:szCs w:val="18"/>
+              </w:rPr>
+              <w:t>24·38</w:t>
+            </w:r>
+          </w:p>
+        </w:tc>
+        <w:tc>
+          <w:tcPr>
+            <w:tcW w:w="1458" w:type="dxa"/>
+            <w:tcBorders>
+              <w:top w:val="nil"/>
+              <w:left w:val="nil"/>
+              <w:bottom w:val="nil"/>
+              <w:right w:val="nil"/>
+            </w:tcBorders>
+            <w:shd w:val="clear" w:color="auto" w:fill="auto"/>
+            <w:noWrap/>
+          </w:tcPr>
+          <w:p>
+            <w:pPr>
+              <w:spacing w:after="0" w:line="240" w:lineRule="auto"/>
+              <w:jc w:val="center"/>
+              <w:rPr>
+                <w:rFonts w:ascii="Times New Roman" w:hAnsi="Times New Roman" w:cs="Times New Roman"/>
+                <w:sz w:val="18"/>
+                <w:szCs w:val="18"/>
+              </w:rPr>
+            </w:pPr>
+            <w:r>
+              <w:rPr>
+                <w:rFonts w:ascii="Times New Roman" w:hAnsi="Times New Roman" w:cs="Times New Roman"/>
+                <w:sz w:val="18"/>
+                <w:szCs w:val="18"/>
+              </w:rPr>
+              <w:t>14·29, 34·46</w:t>
+            </w:r>
+          </w:p>
+        </w:tc>
+        <w:tc>
+          <w:tcPr>
+            <w:tcW w:w="1246" w:type="dxa"/>
+            <w:tcBorders>
+              <w:top w:val="nil"/>
+              <w:left w:val="nil"/>
+              <w:bottom w:val="nil"/>
+              <w:right w:val="nil"/>
+            </w:tcBorders>
+          </w:tcPr>
+          <w:p>
+            <w:pPr>
+              <w:spacing w:after="0" w:line="240" w:lineRule="auto"/>
+              <w:jc w:val="center"/>
+              <w:rPr>
+                <w:rFonts w:ascii="Times New Roman" w:hAnsi="Times New Roman" w:cs="Times New Roman"/>
+                <w:sz w:val="18"/>
+                <w:szCs w:val="18"/>
+              </w:rPr>
+            </w:pPr>
+            <w:r>
+              <w:rPr>
+                <w:rFonts w:ascii="Times New Roman" w:hAnsi="Times New Roman" w:cs="Times New Roman"/>
+                <w:sz w:val="18"/>
+                <w:szCs w:val="18"/>
+              </w:rPr>
+              <w:t>27·65</w:t>
+            </w:r>
+          </w:p>
+        </w:tc>
+        <w:tc>
+          <w:tcPr>
+            <w:tcW w:w="1276" w:type="dxa"/>
+            <w:tcBorders>
+              <w:top w:val="nil"/>
+              <w:left w:val="nil"/>
+              <w:bottom w:val="nil"/>
+              <w:right w:val="nil"/>
+            </w:tcBorders>
+          </w:tcPr>
+          <w:p>
+            <w:pPr>
+              <w:spacing w:after="0" w:line="240" w:lineRule="auto"/>
+              <w:jc w:val="center"/>
+              <w:rPr>
+                <w:rFonts w:ascii="Times New Roman" w:hAnsi="Times New Roman" w:cs="Times New Roman"/>
+                <w:sz w:val="18"/>
+                <w:szCs w:val="18"/>
+              </w:rPr>
+            </w:pPr>
+            <w:r>
+              <w:rPr>
+                <w:rFonts w:ascii="Times New Roman" w:hAnsi="Times New Roman" w:cs="Times New Roman"/>
+                <w:sz w:val="18"/>
+                <w:szCs w:val="18"/>
+              </w:rPr>
+              <w:t>17·91, 37·4</w:t>
+            </w:r>
+          </w:p>
+        </w:tc>
+      </w:tr>
+      <w:bookmarkEnd w:id="7"/>
+      <w:tr>
+        <w:trPr>
+          <w:trHeight w:val="20"/>
+        </w:trPr>
+        <w:tc>
+          <w:tcPr>
+            <w:tcW w:w="3402" w:type="dxa"/>
+            <w:tcBorders>
+              <w:top w:val="nil"/>
+              <w:left w:val="nil"/>
+              <w:bottom w:val="single" w:sz="4" w:space="0" w:color="auto"/>
+              <w:right w:val="nil"/>
+            </w:tcBorders>
+            <w:shd w:val="clear" w:color="auto" w:fill="auto"/>
+          </w:tcPr>
+          <w:p>
+            <w:pPr>
+              <w:spacing w:after="0" w:line="240" w:lineRule="auto"/>
+              <w:rPr>
+                <w:rFonts w:ascii="Times New Roman" w:hAnsi="Times New Roman" w:cs="Times New Roman"/>
+                <w:sz w:val="18"/>
+                <w:szCs w:val="18"/>
+                <w:vertAlign w:val="superscript"/>
+              </w:rPr>
+            </w:pPr>
+            <w:proofErr w:type="spellStart"/>
+            <w:r>
+              <w:rPr>
+                <w:rFonts w:ascii="Times New Roman" w:hAnsi="Times New Roman" w:cs="Times New Roman"/>
+                <w:sz w:val="18"/>
+                <w:szCs w:val="18"/>
+              </w:rPr>
+              <w:t>Respiratory</w:t>
+            </w:r>
+            <w:proofErr w:type="spellEnd"/>
+            <w:r>
+              <w:rPr>
+                <w:rFonts w:ascii="Times New Roman" w:hAnsi="Times New Roman" w:cs="Times New Roman"/>
+                <w:sz w:val="18"/>
+                <w:szCs w:val="18"/>
+              </w:rPr>
+              <w:t xml:space="preserve"> </w:t>
+            </w:r>
+            <w:proofErr w:type="spellStart"/>
+            <w:r>
+              <w:rPr>
+                <w:rFonts w:ascii="Times New Roman" w:hAnsi="Times New Roman" w:cs="Times New Roman"/>
+                <w:sz w:val="18"/>
+                <w:szCs w:val="18"/>
+              </w:rPr>
+              <w:t>hospitalizations</w:t>
+            </w:r>
+            <w:proofErr w:type="spellEnd"/>
+            <w:r>
+              <w:rPr>
+                <w:rFonts w:ascii="Times New Roman" w:hAnsi="Times New Roman" w:cs="Times New Roman"/>
+                <w:sz w:val="18"/>
+                <w:szCs w:val="18"/>
+              </w:rPr>
+              <w:t xml:space="preserve"> per 1,000 </w:t>
+            </w:r>
+            <w:proofErr w:type="spellStart"/>
+            <w:r>
+              <w:rPr>
+                <w:rFonts w:ascii="Times New Roman" w:hAnsi="Times New Roman" w:cs="Times New Roman"/>
+                <w:sz w:val="18"/>
+                <w:szCs w:val="18"/>
+              </w:rPr>
+              <w:t>consultations</w:t>
+            </w:r>
+            <w:proofErr w:type="spellEnd"/>
+          </w:p>
+        </w:tc>
+        <w:tc>
+          <w:tcPr>
+            <w:tcW w:w="851" w:type="dxa"/>
+            <w:tcBorders>
+              <w:top w:val="nil"/>
+              <w:left w:val="nil"/>
+              <w:bottom w:val="single" w:sz="4" w:space="0" w:color="auto"/>
+              <w:right w:val="nil"/>
+            </w:tcBorders>
+            <w:shd w:val="clear" w:color="auto" w:fill="auto"/>
+            <w:noWrap/>
+          </w:tcPr>
+          <w:p>
+            <w:pPr>
+              <w:spacing w:after="0" w:line="240" w:lineRule="auto"/>
+              <w:jc w:val="center"/>
+              <w:rPr>
+                <w:rFonts w:ascii="Times New Roman" w:hAnsi="Times New Roman" w:cs="Times New Roman"/>
+                <w:sz w:val="18"/>
+                <w:szCs w:val="18"/>
+              </w:rPr>
+            </w:pPr>
+            <w:r>
+              <w:rPr>
+                <w:rFonts w:ascii="Times New Roman" w:hAnsi="Times New Roman" w:cs="Times New Roman"/>
+                <w:sz w:val="18"/>
+                <w:szCs w:val="18"/>
+              </w:rPr>
+              <w:t>86·55</w:t>
+            </w:r>
+          </w:p>
+        </w:tc>
+        <w:tc>
+          <w:tcPr>
+            <w:tcW w:w="1458" w:type="dxa"/>
+            <w:tcBorders>
+              <w:top w:val="nil"/>
+              <w:left w:val="nil"/>
+              <w:bottom w:val="single" w:sz="4" w:space="0" w:color="auto"/>
+              <w:right w:val="nil"/>
+            </w:tcBorders>
+            <w:shd w:val="clear" w:color="auto" w:fill="auto"/>
+            <w:noWrap/>
+          </w:tcPr>
+          <w:p>
+            <w:pPr>
+              <w:spacing w:after="0" w:line="240" w:lineRule="auto"/>
+              <w:jc w:val="center"/>
+              <w:rPr>
+                <w:rFonts w:ascii="Times New Roman" w:hAnsi="Times New Roman" w:cs="Times New Roman"/>
+                <w:sz w:val="18"/>
+                <w:szCs w:val="18"/>
+              </w:rPr>
+            </w:pPr>
+            <w:r>
+              <w:rPr>
+                <w:rFonts w:ascii="Times New Roman" w:hAnsi="Times New Roman" w:cs="Times New Roman"/>
+                <w:sz w:val="18"/>
+                <w:szCs w:val="18"/>
+              </w:rPr>
+              <w:t>60·30, 112·79</w:t>
+            </w:r>
+          </w:p>
+        </w:tc>
+        <w:tc>
+          <w:tcPr>
+            <w:tcW w:w="1246" w:type="dxa"/>
+            <w:tcBorders>
+              <w:top w:val="nil"/>
+              <w:left w:val="nil"/>
+              <w:bottom w:val="single" w:sz="4" w:space="0" w:color="auto"/>
+              <w:right w:val="nil"/>
+            </w:tcBorders>
+          </w:tcPr>
+          <w:p>
+            <w:pPr>
+              <w:spacing w:after="0" w:line="240" w:lineRule="auto"/>
+              <w:jc w:val="center"/>
+              <w:rPr>
+                <w:rFonts w:ascii="Times New Roman" w:hAnsi="Times New Roman" w:cs="Times New Roman"/>
+                <w:sz w:val="18"/>
+                <w:szCs w:val="18"/>
+              </w:rPr>
+            </w:pPr>
+            <w:r>
+              <w:rPr>
+                <w:rFonts w:ascii="Times New Roman" w:hAnsi="Times New Roman" w:cs="Times New Roman"/>
+                <w:sz w:val="18"/>
+                <w:szCs w:val="18"/>
+              </w:rPr>
+              <w:t>48·94</w:t>
+            </w:r>
+          </w:p>
+        </w:tc>
+        <w:tc>
+          <w:tcPr>
+            <w:tcW w:w="1276" w:type="dxa"/>
+            <w:tcBorders>
+              <w:top w:val="nil"/>
+              <w:left w:val="nil"/>
+              <w:bottom w:val="single" w:sz="4" w:space="0" w:color="auto"/>
+              <w:right w:val="nil"/>
+            </w:tcBorders>
+          </w:tcPr>
+          <w:p>
+            <w:pPr>
+              <w:spacing w:after="0" w:line="240" w:lineRule="auto"/>
+              <w:jc w:val="center"/>
+              <w:rPr>
+                <w:rFonts w:ascii="Times New Roman" w:hAnsi="Times New Roman" w:cs="Times New Roman"/>
+                <w:sz w:val="18"/>
+                <w:szCs w:val="18"/>
+              </w:rPr>
+            </w:pPr>
+            <w:bookmarkStart w:id="8" w:name="_Hlk58186543"/>
+            <w:r>
+              <w:rPr>
+                <w:rFonts w:ascii="Times New Roman" w:hAnsi="Times New Roman" w:cs="Times New Roman"/>
+                <w:sz w:val="18"/>
+                <w:szCs w:val="18"/>
+              </w:rPr>
+              <w:t>37·5, 60·37</w:t>
+            </w:r>
+            <w:bookmarkEnd w:id="8"/>
+          </w:p>
+        </w:tc>
+      </w:tr>
+    </w:tbl>
+    <w:p>
+      <w:pPr>
         <w:rPr>
           <w:lang w:val="en-US"/>
         </w:rPr>
@@ -5616,6 +5673,148 @@
     </w:sectPr>
   </w:body>
 </w:document>
+</file>
+
+<file path=word/comments.xml><?xml version="1.0" encoding="utf-8"?>
+<w:comments xmlns:wpc="http://schemas.microsoft.com/office/word/2010/wordprocessingCanvas" xmlns:cx="http://schemas.microsoft.com/office/drawing/2014/chartex" xmlns:cx1="http://schemas.microsoft.com/office/drawing/2015/9/8/chartex" xmlns:cx2="http://schemas.microsoft.com/office/drawing/2015/10/21/chartex" xmlns:cx3="http://schemas.microsoft.com/office/drawing/2016/5/9/chartex" xmlns:cx4="http://schemas.microsoft.com/office/drawing/2016/5/10/chartex" xmlns:cx5="http://schemas.microsoft.com/office/drawing/2016/5/11/chartex" xmlns:cx6="http://schemas.microsoft.com/office/drawing/2016/5/12/chartex" xmlns:cx7="http://schemas.microsoft.com/office/drawing/2016/5/13/chartex" xmlns:cx8="http://schemas.microsoft.com/office/drawing/2016/5/14/chartex" xmlns:mc="http://schemas.openxmlformats.org/markup-compatibility/2006" xmlns:aink="http://schemas.microsoft.com/office/drawing/2016/ink" xmlns:am3d="http://schemas.microsoft.com/office/drawing/2017/model3d" xmlns:o="urn:schemas-microsoft-com:office:office" xmlns:r="http://schemas.openxmlformats.org/officeDocument/2006/relationships" xmlns:m="http://schemas.openxmlformats.org/officeDocument/2006/math" xmlns:v="urn:schemas-microsoft-com:vml" xmlns:wp14="http://schemas.microsoft.com/office/word/2010/wordprocessingDrawing" xmlns:wp="http://schemas.openxmlformats.org/drawingml/2006/wordprocessingDrawing" xmlns:w10="urn:schemas-microsoft-com:office:word" xmlns:w="http://schemas.openxmlformats.org/wordprocessingml/2006/main" xmlns:w14="http://schemas.microsoft.com/office/word/2010/wordml" xmlns:w15="http://schemas.microsoft.com/office/word/2012/wordml" xmlns:w16cex="http://schemas.microsoft.com/office/word/2018/wordml/cex" xmlns:w16cid="http://schemas.microsoft.com/office/word/2016/wordml/cid" xmlns:w16="http://schemas.microsoft.com/office/word/2018/wordml" xmlns:w16se="http://schemas.microsoft.com/office/word/2015/wordml/symex" xmlns:wpg="http://schemas.microsoft.com/office/word/2010/wordprocessingGroup" xmlns:wpi="http://schemas.microsoft.com/office/word/2010/wordprocessingInk" xmlns:wne="http://schemas.microsoft.com/office/word/2006/wordml" xmlns:wps="http://schemas.microsoft.com/office/word/2010/wordprocessingShape" mc:Ignorable="w14 w15 w16se w16cid w16 w16cex wp14">
+  <w:comment w:id="0" w:author="Andrés González Santa Cruz" w:date="2021-03-30T12:10:00Z" w:initials="AGSC">
+    <w:p>
+      <w:pPr>
+        <w:pStyle w:val="Textocomentario"/>
+      </w:pPr>
+      <w:r>
+        <w:rPr>
+          <w:rStyle w:val="Refdecomentario"/>
+        </w:rPr>
+        <w:annotationRef/>
+      </w:r>
+      <w:r>
+        <w:t>Ambos no significativos</w:t>
+      </w:r>
+    </w:p>
+  </w:comment>
+  <w:comment w:id="1" w:author="Andrés González Santa Cruz" w:date="2021-03-30T12:10:00Z" w:initials="AGSC">
+    <w:p>
+      <w:pPr>
+        <w:pStyle w:val="Textocomentario"/>
+      </w:pPr>
+      <w:r>
+        <w:rPr>
+          <w:rStyle w:val="Refdecomentario"/>
+        </w:rPr>
+        <w:annotationRef/>
+      </w:r>
+      <w:r>
+        <w:t>Ambos no significativos</w:t>
+      </w:r>
+    </w:p>
+  </w:comment>
+  <w:comment w:id="2" w:author="Andrés González Santa Cruz" w:date="2021-03-30T12:11:00Z" w:initials="AGSC">
+    <w:p>
+      <w:pPr>
+        <w:pStyle w:val="Textocomentario"/>
+      </w:pPr>
+      <w:r>
+        <w:rPr>
+          <w:rStyle w:val="Refdecomentario"/>
+        </w:rPr>
+        <w:annotationRef/>
+      </w:r>
+      <w:r>
+        <w:t>Ambos significativos</w:t>
+      </w:r>
+    </w:p>
+  </w:comment>
+  <w:comment w:id="3" w:author="Andrés González Santa Cruz" w:date="2021-03-30T12:12:00Z" w:initials="AGSC">
+    <w:p>
+      <w:pPr>
+        <w:pStyle w:val="Textocomentario"/>
+      </w:pPr>
+      <w:r>
+        <w:rPr>
+          <w:rStyle w:val="Refdecomentario"/>
+        </w:rPr>
+        <w:annotationRef/>
+      </w:r>
+      <w:r>
+        <w:t>Ambos no significativos</w:t>
+      </w:r>
+    </w:p>
+  </w:comment>
+  <w:comment w:id="4" w:author="Andrés González Santa Cruz" w:date="2021-03-30T12:12:00Z" w:initials="AGSC">
+    <w:p>
+      <w:pPr>
+        <w:pStyle w:val="Textocomentario"/>
+      </w:pPr>
+      <w:r>
+        <w:rPr>
+          <w:rStyle w:val="Refdecomentario"/>
+        </w:rPr>
+        <w:annotationRef/>
+      </w:r>
+      <w:r>
+        <w:t>Ambos significativos</w:t>
+      </w:r>
+    </w:p>
+  </w:comment>
+  <w:comment w:id="5" w:author="Andrés González Santa Cruz" w:date="2021-03-30T12:12:00Z" w:initials="AGSC">
+    <w:p>
+      <w:pPr>
+        <w:pStyle w:val="Textocomentario"/>
+      </w:pPr>
+      <w:r>
+        <w:rPr>
+          <w:rStyle w:val="Refdecomentario"/>
+        </w:rPr>
+        <w:annotationRef/>
+      </w:r>
+      <w:r>
+        <w:t>Ambos significativos</w:t>
+      </w:r>
+    </w:p>
+  </w:comment>
+</w:comments>
+</file>
+
+<file path=word/commentsExtended.xml><?xml version="1.0" encoding="utf-8"?>
+<w15:commentsEx xmlns:wpc="http://schemas.microsoft.com/office/word/2010/wordprocessingCanvas" xmlns:cx="http://schemas.microsoft.com/office/drawing/2014/chartex" xmlns:cx1="http://schemas.microsoft.com/office/drawing/2015/9/8/chartex" xmlns:cx2="http://schemas.microsoft.com/office/drawing/2015/10/21/chartex" xmlns:cx3="http://schemas.microsoft.com/office/drawing/2016/5/9/chartex" xmlns:cx4="http://schemas.microsoft.com/office/drawing/2016/5/10/chartex" xmlns:cx5="http://schemas.microsoft.com/office/drawing/2016/5/11/chartex" xmlns:cx6="http://schemas.microsoft.com/office/drawing/2016/5/12/chartex" xmlns:cx7="http://schemas.microsoft.com/office/drawing/2016/5/13/chartex" xmlns:cx8="http://schemas.microsoft.com/office/drawing/2016/5/14/chartex" xmlns:mc="http://schemas.openxmlformats.org/markup-compatibility/2006" xmlns:aink="http://schemas.microsoft.com/office/drawing/2016/ink" xmlns:am3d="http://schemas.microsoft.com/office/drawing/2017/model3d" xmlns:o="urn:schemas-microsoft-com:office:office" xmlns:r="http://schemas.openxmlformats.org/officeDocument/2006/relationships" xmlns:m="http://schemas.openxmlformats.org/officeDocument/2006/math" xmlns:v="urn:schemas-microsoft-com:vml" xmlns:wp14="http://schemas.microsoft.com/office/word/2010/wordprocessingDrawing" xmlns:wp="http://schemas.openxmlformats.org/drawingml/2006/wordprocessingDrawing" xmlns:w10="urn:schemas-microsoft-com:office:word" xmlns:w="http://schemas.openxmlformats.org/wordprocessingml/2006/main" xmlns:w14="http://schemas.microsoft.com/office/word/2010/wordml" xmlns:w15="http://schemas.microsoft.com/office/word/2012/wordml" xmlns:w16cex="http://schemas.microsoft.com/office/word/2018/wordml/cex" xmlns:w16cid="http://schemas.microsoft.com/office/word/2016/wordml/cid" xmlns:w16="http://schemas.microsoft.com/office/word/2018/wordml" xmlns:w16se="http://schemas.microsoft.com/office/word/2015/wordml/symex" xmlns:wpg="http://schemas.microsoft.com/office/word/2010/wordprocessingGroup" xmlns:wpi="http://schemas.microsoft.com/office/word/2010/wordprocessingInk" xmlns:wne="http://schemas.microsoft.com/office/word/2006/wordml" xmlns:wps="http://schemas.microsoft.com/office/word/2010/wordprocessingShape" mc:Ignorable="w14 w15 w16se w16cid w16 w16cex wp14">
+  <w15:commentEx w15:paraId="195A870B" w15:done="0"/>
+  <w15:commentEx w15:paraId="37C2EB0C" w15:done="0"/>
+  <w15:commentEx w15:paraId="3AD52DB2" w15:done="0"/>
+  <w15:commentEx w15:paraId="64264298" w15:done="0"/>
+  <w15:commentEx w15:paraId="41C5FC29" w15:done="0"/>
+  <w15:commentEx w15:paraId="3235DAA1" w15:done="0"/>
+</w15:commentsEx>
+</file>
+
+<file path=word/commentsExtensible.xml><?xml version="1.0" encoding="utf-8"?>
+<w16cex:commentsExtensible xmlns:wpc="http://schemas.microsoft.com/office/word/2010/wordprocessingCanvas" xmlns:cx="http://schemas.microsoft.com/office/drawing/2014/chartex" xmlns:cx1="http://schemas.microsoft.com/office/drawing/2015/9/8/chartex" xmlns:cx2="http://schemas.microsoft.com/office/drawing/2015/10/21/chartex" xmlns:cx3="http://schemas.microsoft.com/office/drawing/2016/5/9/chartex" xmlns:cx4="http://schemas.microsoft.com/office/drawing/2016/5/10/chartex" xmlns:cx5="http://schemas.microsoft.com/office/drawing/2016/5/11/chartex" xmlns:cx6="http://schemas.microsoft.com/office/drawing/2016/5/12/chartex" xmlns:cx7="http://schemas.microsoft.com/office/drawing/2016/5/13/chartex" xmlns:cx8="http://schemas.microsoft.com/office/drawing/2016/5/14/chartex" xmlns:mc="http://schemas.openxmlformats.org/markup-compatibility/2006" xmlns:aink="http://schemas.microsoft.com/office/drawing/2016/ink" xmlns:am3d="http://schemas.microsoft.com/office/drawing/2017/model3d" xmlns:o="urn:schemas-microsoft-com:office:office" xmlns:r="http://schemas.openxmlformats.org/officeDocument/2006/relationships" xmlns:m="http://schemas.openxmlformats.org/officeDocument/2006/math" xmlns:v="urn:schemas-microsoft-com:vml" xmlns:wp14="http://schemas.microsoft.com/office/word/2010/wordprocessingDrawing" xmlns:wp="http://schemas.openxmlformats.org/drawingml/2006/wordprocessingDrawing" xmlns:w10="urn:schemas-microsoft-com:office:word" xmlns:w="http://schemas.openxmlformats.org/wordprocessingml/2006/main" xmlns:w14="http://schemas.microsoft.com/office/word/2010/wordml" xmlns:w15="http://schemas.microsoft.com/office/word/2012/wordml" xmlns:w16cex="http://schemas.microsoft.com/office/word/2018/wordml/cex" xmlns:w16cid="http://schemas.microsoft.com/office/word/2016/wordml/cid" xmlns:w16="http://schemas.microsoft.com/office/word/2018/wordml" xmlns:w16se="http://schemas.microsoft.com/office/word/2015/wordml/symex" xmlns:wpg="http://schemas.microsoft.com/office/word/2010/wordprocessingGroup" xmlns:wpi="http://schemas.microsoft.com/office/word/2010/wordprocessingInk" xmlns:wne="http://schemas.microsoft.com/office/word/2006/wordml" xmlns:wps="http://schemas.microsoft.com/office/word/2010/wordprocessingShape" mc:Ignorable="w14 w15 w16se w16cid w16 w16cex wp14">
+  <w16cex:commentExtensible w16cex:durableId="240D93A7" w16cex:dateUtc="2021-03-30T15:10:00Z"/>
+  <w16cex:commentExtensible w16cex:durableId="240D93BE" w16cex:dateUtc="2021-03-30T15:10:00Z"/>
+  <w16cex:commentExtensible w16cex:durableId="240D93FF" w16cex:dateUtc="2021-03-30T15:11:00Z"/>
+  <w16cex:commentExtensible w16cex:durableId="240D941B" w16cex:dateUtc="2021-03-30T15:12:00Z"/>
+  <w16cex:commentExtensible w16cex:durableId="240D942E" w16cex:dateUtc="2021-03-30T15:12:00Z"/>
+  <w16cex:commentExtensible w16cex:durableId="240D943E" w16cex:dateUtc="2021-03-30T15:12:00Z"/>
+</w16cex:commentsExtensible>
+</file>
+
+<file path=word/commentsIds.xml><?xml version="1.0" encoding="utf-8"?>
+<w16cid:commentsIds xmlns:wpc="http://schemas.microsoft.com/office/word/2010/wordprocessingCanvas" xmlns:cx="http://schemas.microsoft.com/office/drawing/2014/chartex" xmlns:cx1="http://schemas.microsoft.com/office/drawing/2015/9/8/chartex" xmlns:cx2="http://schemas.microsoft.com/office/drawing/2015/10/21/chartex" xmlns:cx3="http://schemas.microsoft.com/office/drawing/2016/5/9/chartex" xmlns:cx4="http://schemas.microsoft.com/office/drawing/2016/5/10/chartex" xmlns:cx5="http://schemas.microsoft.com/office/drawing/2016/5/11/chartex" xmlns:cx6="http://schemas.microsoft.com/office/drawing/2016/5/12/chartex" xmlns:cx7="http://schemas.microsoft.com/office/drawing/2016/5/13/chartex" xmlns:cx8="http://schemas.microsoft.com/office/drawing/2016/5/14/chartex" xmlns:mc="http://schemas.openxmlformats.org/markup-compatibility/2006" xmlns:aink="http://schemas.microsoft.com/office/drawing/2016/ink" xmlns:am3d="http://schemas.microsoft.com/office/drawing/2017/model3d" xmlns:o="urn:schemas-microsoft-com:office:office" xmlns:r="http://schemas.openxmlformats.org/officeDocument/2006/relationships" xmlns:m="http://schemas.openxmlformats.org/officeDocument/2006/math" xmlns:v="urn:schemas-microsoft-com:vml" xmlns:wp14="http://schemas.microsoft.com/office/word/2010/wordprocessingDrawing" xmlns:wp="http://schemas.openxmlformats.org/drawingml/2006/wordprocessingDrawing" xmlns:w10="urn:schemas-microsoft-com:office:word" xmlns:w="http://schemas.openxmlformats.org/wordprocessingml/2006/main" xmlns:w14="http://schemas.microsoft.com/office/word/2010/wordml" xmlns:w15="http://schemas.microsoft.com/office/word/2012/wordml" xmlns:w16cex="http://schemas.microsoft.com/office/word/2018/wordml/cex" xmlns:w16cid="http://schemas.microsoft.com/office/word/2016/wordml/cid" xmlns:w16="http://schemas.microsoft.com/office/word/2018/wordml" xmlns:w16se="http://schemas.microsoft.com/office/word/2015/wordml/symex" xmlns:wpg="http://schemas.microsoft.com/office/word/2010/wordprocessingGroup" xmlns:wpi="http://schemas.microsoft.com/office/word/2010/wordprocessingInk" xmlns:wne="http://schemas.microsoft.com/office/word/2006/wordml" xmlns:wps="http://schemas.microsoft.com/office/word/2010/wordprocessingShape" mc:Ignorable="w14 w15 w16se w16cid w16 w16cex wp14">
+  <w16cid:commentId w16cid:paraId="195A870B" w16cid:durableId="240D93A7"/>
+  <w16cid:commentId w16cid:paraId="37C2EB0C" w16cid:durableId="240D93BE"/>
+  <w16cid:commentId w16cid:paraId="3AD52DB2" w16cid:durableId="240D93FF"/>
+  <w16cid:commentId w16cid:paraId="64264298" w16cid:durableId="240D941B"/>
+  <w16cid:commentId w16cid:paraId="41C5FC29" w16cid:durableId="240D942E"/>
+  <w16cid:commentId w16cid:paraId="3235DAA1" w16cid:durableId="240D943E"/>
+</w16cid:commentsIds>
+</file>
+
+<file path=word/people.xml><?xml version="1.0" encoding="utf-8"?>
+<w15:people xmlns:wpc="http://schemas.microsoft.com/office/word/2010/wordprocessingCanvas" xmlns:cx="http://schemas.microsoft.com/office/drawing/2014/chartex" xmlns:cx1="http://schemas.microsoft.com/office/drawing/2015/9/8/chartex" xmlns:cx2="http://schemas.microsoft.com/office/drawing/2015/10/21/chartex" xmlns:cx3="http://schemas.microsoft.com/office/drawing/2016/5/9/chartex" xmlns:cx4="http://schemas.microsoft.com/office/drawing/2016/5/10/chartex" xmlns:cx5="http://schemas.microsoft.com/office/drawing/2016/5/11/chartex" xmlns:cx6="http://schemas.microsoft.com/office/drawing/2016/5/12/chartex" xmlns:cx7="http://schemas.microsoft.com/office/drawing/2016/5/13/chartex" xmlns:cx8="http://schemas.microsoft.com/office/drawing/2016/5/14/chartex" xmlns:mc="http://schemas.openxmlformats.org/markup-compatibility/2006" xmlns:aink="http://schemas.microsoft.com/office/drawing/2016/ink" xmlns:am3d="http://schemas.microsoft.com/office/drawing/2017/model3d" xmlns:o="urn:schemas-microsoft-com:office:office" xmlns:r="http://schemas.openxmlformats.org/officeDocument/2006/relationships" xmlns:m="http://schemas.openxmlformats.org/officeDocument/2006/math" xmlns:v="urn:schemas-microsoft-com:vml" xmlns:wp14="http://schemas.microsoft.com/office/word/2010/wordprocessingDrawing" xmlns:wp="http://schemas.openxmlformats.org/drawingml/2006/wordprocessingDrawing" xmlns:w10="urn:schemas-microsoft-com:office:word" xmlns:w="http://schemas.openxmlformats.org/wordprocessingml/2006/main" xmlns:w14="http://schemas.microsoft.com/office/word/2010/wordml" xmlns:w15="http://schemas.microsoft.com/office/word/2012/wordml" xmlns:w16cex="http://schemas.microsoft.com/office/word/2018/wordml/cex" xmlns:w16cid="http://schemas.microsoft.com/office/word/2016/wordml/cid" xmlns:w16="http://schemas.microsoft.com/office/word/2018/wordml" xmlns:w16se="http://schemas.microsoft.com/office/word/2015/wordml/symex" xmlns:wpg="http://schemas.microsoft.com/office/word/2010/wordprocessingGroup" xmlns:wpi="http://schemas.microsoft.com/office/word/2010/wordprocessingInk" xmlns:wne="http://schemas.microsoft.com/office/word/2006/wordml" xmlns:wps="http://schemas.microsoft.com/office/word/2010/wordprocessingShape" mc:Ignorable="w14 w15 w16se w16cid w16 w16cex wp14">
+  <w15:person w15:author="Andrés González Santa Cruz">
+    <w15:presenceInfo w15:providerId="Windows Live" w15:userId="0f261097151cd0dc"/>
+  </w15:person>
+</w15:people>
 </file>
 
 <file path=word/styles.xml><?xml version="1.0" encoding="utf-8"?>
@@ -6124,6 +6323,74 @@
       <w:szCs w:val="26"/>
     </w:rPr>
   </w:style>
+  <w:style w:type="character" w:styleId="Refdecomentario">
+    <w:name w:val="annotation reference"/>
+    <w:basedOn w:val="Fuentedeprrafopredeter"/>
+    <w:uiPriority w:val="99"/>
+    <w:semiHidden/>
+    <w:unhideWhenUsed/>
+    <w:rsid w:val="00AB31D5"/>
+    <w:rPr>
+      <w:sz w:val="16"/>
+      <w:szCs w:val="16"/>
+    </w:rPr>
+  </w:style>
+  <w:style w:type="paragraph" w:styleId="Textocomentario">
+    <w:name w:val="annotation text"/>
+    <w:basedOn w:val="Normal"/>
+    <w:link w:val="TextocomentarioCar"/>
+    <w:uiPriority w:val="99"/>
+    <w:semiHidden/>
+    <w:unhideWhenUsed/>
+    <w:rsid w:val="00AB31D5"/>
+    <w:pPr>
+      <w:spacing w:line="240" w:lineRule="auto"/>
+    </w:pPr>
+    <w:rPr>
+      <w:sz w:val="20"/>
+      <w:szCs w:val="20"/>
+    </w:rPr>
+  </w:style>
+  <w:style w:type="character" w:customStyle="1" w:styleId="TextocomentarioCar">
+    <w:name w:val="Texto comentario Car"/>
+    <w:basedOn w:val="Fuentedeprrafopredeter"/>
+    <w:link w:val="Textocomentario"/>
+    <w:uiPriority w:val="99"/>
+    <w:semiHidden/>
+    <w:rsid w:val="00AB31D5"/>
+    <w:rPr>
+      <w:sz w:val="20"/>
+      <w:szCs w:val="20"/>
+    </w:rPr>
+  </w:style>
+  <w:style w:type="paragraph" w:styleId="Asuntodelcomentario">
+    <w:name w:val="annotation subject"/>
+    <w:basedOn w:val="Textocomentario"/>
+    <w:next w:val="Textocomentario"/>
+    <w:link w:val="AsuntodelcomentarioCar"/>
+    <w:uiPriority w:val="99"/>
+    <w:semiHidden/>
+    <w:unhideWhenUsed/>
+    <w:rsid w:val="00AB31D5"/>
+    <w:rPr>
+      <w:b/>
+      <w:bCs/>
+    </w:rPr>
+  </w:style>
+  <w:style w:type="character" w:customStyle="1" w:styleId="AsuntodelcomentarioCar">
+    <w:name w:val="Asunto del comentario Car"/>
+    <w:basedOn w:val="TextocomentarioCar"/>
+    <w:link w:val="Asuntodelcomentario"/>
+    <w:uiPriority w:val="99"/>
+    <w:semiHidden/>
+    <w:rsid w:val="00AB31D5"/>
+    <w:rPr>
+      <w:b/>
+      <w:bCs/>
+      <w:sz w:val="20"/>
+      <w:szCs w:val="20"/>
+    </w:rPr>
+  </w:style>
 </w:styles>
 </file>
 

</xml_diff>